<commit_message>
Class Diagram has been added to the documentation
</commit_message>
<xml_diff>
--- a/Documentation/Milestone_1.docx
+++ b/Documentation/Milestone_1.docx
@@ -251,7 +251,7 @@
                 </mc:Choice>
                 <mc:Fallback>
                   <w:pict>
-                    <v:rect w14:anchorId="760C44F6" id="Rectangle 18" o:spid="_x0000_s1026" alt="Line" style="width:252.15pt;height:7.5pt;visibility:visible;mso-wrap-style:square;mso-left-percent:-10001;mso-top-percent:-10001;mso-position-horizontal:absolute;mso-position-horizontal-relative:char;mso-position-vertical:absolute;mso-position-vertical-relative:line;mso-left-percent:-10001;mso-top-percent:-10001;v-text-anchor:middle" o:gfxdata="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" fillcolor="#464646 [2415]" stroked="f" strokeweight="2.25pt">
+                    <v:rect w14:anchorId="0813BC50" id="Rectangle 18" o:spid="_x0000_s1026" alt="Line" style="width:252.15pt;height:7.5pt;visibility:visible;mso-wrap-style:square;mso-left-percent:-10001;mso-top-percent:-10001;mso-position-horizontal:absolute;mso-position-horizontal-relative:char;mso-position-vertical:absolute;mso-position-vertical-relative:line;mso-left-percent:-10001;mso-top-percent:-10001;v-text-anchor:middle" o:gfxdata="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" fillcolor="#464646 [2415]" stroked="f" strokeweight="2.25pt">
                       <w10:anchorlock/>
                     </v:rect>
                   </w:pict>
@@ -1258,16 +1258,384 @@
           <w:ilvl w:val="1"/>
           <w:numId w:val="13"/>
         </w:numPr>
+      </w:pPr>
+      <w:r>
+        <w:t>Degree of Cousinship and Removal between two individuals</w:t>
+      </w:r>
+    </w:p>
+    <w:p>
+      <w:pPr>
+        <w:pStyle w:val="ListParagraph"/>
+        <w:numPr>
+          <w:ilvl w:val="1"/>
+          <w:numId w:val="13"/>
+        </w:numPr>
+      </w:pPr>
+      <w:r>
+        <w:t>Ancestors and descendants of an individual</w:t>
+      </w:r>
+    </w:p>
+    <w:p>
+      <w:pPr>
+        <w:pStyle w:val="ListParagraph"/>
+        <w:numPr>
+          <w:ilvl w:val="1"/>
+          <w:numId w:val="13"/>
+        </w:numPr>
+      </w:pPr>
+      <w:r>
+        <w:t>Notes &amp; References relevant to an individual</w:t>
+      </w:r>
+    </w:p>
+    <w:p>
+      <w:pPr>
+        <w:pStyle w:val="ListParagraph"/>
+        <w:numPr>
+          <w:ilvl w:val="1"/>
+          <w:numId w:val="13"/>
+        </w:numPr>
+      </w:pPr>
+      <w:r>
+        <w:t>Media File Identifier(s)</w:t>
+      </w:r>
+    </w:p>
+    <w:p>
+      <w:pPr>
+        <w:pStyle w:val="ListParagraph"/>
+        <w:numPr>
+          <w:ilvl w:val="0"/>
+          <w:numId w:val="13"/>
+        </w:numPr>
         <w:rPr>
           <w:b/>
           <w:bCs/>
         </w:rPr>
       </w:pPr>
+      <w:r>
+        <w:rPr>
+          <w:b/>
+          <w:bCs/>
+        </w:rPr>
+        <w:t>Assumptions</w:t>
+      </w:r>
+      <w:r>
+        <w:rPr>
+          <w:b/>
+          <w:bCs/>
+        </w:rPr>
+        <w:t>:</w:t>
+      </w:r>
+    </w:p>
+    <w:p>
+      <w:pPr>
+        <w:pStyle w:val="ListParagraph"/>
+        <w:numPr>
+          <w:ilvl w:val="1"/>
+          <w:numId w:val="13"/>
+        </w:numPr>
+        <w:rPr>
+          <w:b/>
+          <w:bCs/>
+        </w:rPr>
+      </w:pPr>
+      <w:r>
+        <w:t>An individual’s name contains only alphabets (No Numeric characters and symbols).</w:t>
+      </w:r>
+    </w:p>
+    <w:p>
+      <w:pPr>
+        <w:pStyle w:val="ListParagraph"/>
+        <w:numPr>
+          <w:ilvl w:val="1"/>
+          <w:numId w:val="13"/>
+        </w:numPr>
+        <w:rPr>
+          <w:b/>
+          <w:bCs/>
+        </w:rPr>
+      </w:pPr>
+      <w:r>
+        <w:t>Only the location to media files will be stored and not the actual files themselves.</w:t>
+      </w:r>
+    </w:p>
+    <w:p>
+      <w:pPr>
+        <w:pStyle w:val="ListParagraph"/>
+        <w:numPr>
+          <w:ilvl w:val="1"/>
+          <w:numId w:val="13"/>
+        </w:numPr>
+        <w:rPr>
+          <w:b/>
+          <w:bCs/>
+        </w:rPr>
+      </w:pPr>
+      <w:r>
+        <w:t xml:space="preserve">In this project, an individual’s immediate family refers to, </w:t>
+      </w:r>
+      <w:r>
+        <w:rPr>
+          <w:b/>
+          <w:bCs/>
+        </w:rPr>
+        <w:t>only</w:t>
+      </w:r>
+      <w:r>
+        <w:rPr>
+          <w:b/>
+          <w:bCs/>
+        </w:rPr>
+        <w:t>,</w:t>
+      </w:r>
+      <w:r>
+        <w:t xml:space="preserve"> the individual’s immediate children.</w:t>
+      </w:r>
+    </w:p>
+    <w:p>
+      <w:pPr>
+        <w:pStyle w:val="ListParagraph"/>
+        <w:numPr>
+          <w:ilvl w:val="1"/>
+          <w:numId w:val="13"/>
+        </w:numPr>
+        <w:rPr>
+          <w:b/>
+          <w:bCs/>
+        </w:rPr>
+      </w:pPr>
+      <w:r>
+        <w:t>No two media files can have the same name or identifier</w:t>
+      </w:r>
+    </w:p>
+    <w:p>
+      <w:pPr>
+        <w:pStyle w:val="ListParagraph"/>
+        <w:numPr>
+          <w:ilvl w:val="1"/>
+          <w:numId w:val="13"/>
+        </w:numPr>
+        <w:rPr>
+          <w:b/>
+          <w:bCs/>
+        </w:rPr>
+      </w:pPr>
+      <w:r>
+        <w:t xml:space="preserve">Dates entered are in the format - </w:t>
+      </w:r>
+      <w:r>
+        <w:rPr>
+          <w:b/>
+          <w:bCs/>
+        </w:rPr>
+        <w:t>MM/DD/YYYY</w:t>
+      </w:r>
+    </w:p>
+    <w:p>
+      <w:pPr>
+        <w:pStyle w:val="ListParagraph"/>
+        <w:numPr>
+          <w:ilvl w:val="1"/>
+          <w:numId w:val="13"/>
+        </w:numPr>
+      </w:pPr>
+      <w:r>
+        <w:t>After symmetric dissolution of a partnering relation, the descendants of the individuals involved in the relation are still part of the family tree.</w:t>
+      </w:r>
+    </w:p>
+    <w:p>
+      <w:pPr>
+        <w:pStyle w:val="ListParagraph"/>
+        <w:numPr>
+          <w:ilvl w:val="1"/>
+          <w:numId w:val="13"/>
+        </w:numPr>
+      </w:pPr>
+      <w:r>
+        <w:t xml:space="preserve">Since we deal with only biological family relations, immediate children related through a partnering relation (but without biological connection to a person) will not be considered the descendants of the person. </w:t>
+      </w:r>
+    </w:p>
+    <w:p>
+      <w:pPr>
+        <w:pStyle w:val="ListParagraph"/>
+        <w:numPr>
+          <w:ilvl w:val="0"/>
+          <w:numId w:val="13"/>
+        </w:numPr>
+        <w:rPr>
+          <w:b/>
+          <w:bCs/>
+        </w:rPr>
+      </w:pPr>
+      <w:r>
+        <w:rPr>
+          <w:b/>
+          <w:bCs/>
+        </w:rPr>
+        <w:t>Constraints</w:t>
+      </w:r>
+      <w:r>
+        <w:rPr>
+          <w:b/>
+          <w:bCs/>
+        </w:rPr>
+        <w:t>:</w:t>
+      </w:r>
+    </w:p>
+    <w:p>
+      <w:pPr>
+        <w:ind w:firstLine="720"/>
+      </w:pPr>
+      <w:r>
+        <w:t>Only biological family relations are considered in this project.</w:t>
+      </w:r>
+    </w:p>
+    <w:p>
+      <w:pPr>
+        <w:pStyle w:val="ListParagraph"/>
+        <w:numPr>
+          <w:ilvl w:val="0"/>
+          <w:numId w:val="13"/>
+        </w:numPr>
+        <w:rPr>
+          <w:b/>
+          <w:bCs/>
+        </w:rPr>
+      </w:pPr>
+      <w:r>
+        <w:rPr>
+          <w:b/>
+          <w:bCs/>
+        </w:rPr>
+        <w:t>Unique Case</w:t>
+      </w:r>
+      <w:r>
+        <w:rPr>
+          <w:b/>
+          <w:bCs/>
+        </w:rPr>
+        <w:t>(</w:t>
+      </w:r>
+      <w:r>
+        <w:rPr>
+          <w:b/>
+          <w:bCs/>
+        </w:rPr>
+        <w:t>s</w:t>
+      </w:r>
+      <w:r>
+        <w:rPr>
+          <w:b/>
+          <w:bCs/>
+        </w:rPr>
+        <w:t>)</w:t>
+      </w:r>
+      <w:r>
+        <w:rPr>
+          <w:b/>
+          <w:bCs/>
+        </w:rPr>
+        <w:t>:</w:t>
+      </w:r>
+    </w:p>
+    <w:p>
+      <w:pPr>
+        <w:pStyle w:val="ListParagraph"/>
+        <w:numPr>
+          <w:ilvl w:val="1"/>
+          <w:numId w:val="13"/>
+        </w:numPr>
+        <w:rPr>
+          <w:b/>
+          <w:bCs/>
+        </w:rPr>
+      </w:pPr>
+      <w:r>
+        <w:t>An individual has multiple partnering relations.</w:t>
+      </w:r>
+    </w:p>
+    <w:p>
+      <w:pPr>
+        <w:rPr>
+          <w:b/>
+          <w:bCs/>
+        </w:rPr>
+      </w:pPr>
+    </w:p>
+    <w:p>
+      <w:pPr>
+        <w:pStyle w:val="Heading1"/>
+        <w:tabs>
+          <w:tab w:val="left" w:pos="4253"/>
+        </w:tabs>
+        <w:rPr>
+          <w:b/>
+          <w:bCs w:val="0"/>
+          <w:sz w:val="32"/>
+          <w:szCs w:val="36"/>
+        </w:rPr>
+      </w:pPr>
+      <w:r>
+        <w:rPr>
+          <w:b/>
+          <w:bCs w:val="0"/>
+          <w:sz w:val="32"/>
+          <w:szCs w:val="36"/>
+        </w:rPr>
+        <w:lastRenderedPageBreak/>
+        <w:tab/>
+        <w:t>Class Diagram</w:t>
+      </w:r>
     </w:p>
     <w:p>
       <w:pPr>
         <w:spacing w:after="200" w:line="276" w:lineRule="auto"/>
       </w:pPr>
+    </w:p>
+    <w:p>
+      <w:pPr>
+        <w:spacing w:after="200" w:line="276" w:lineRule="auto"/>
+        <w:jc w:val="center"/>
+      </w:pPr>
+      <w:r>
+        <w:rPr>
+          <w:noProof/>
+        </w:rPr>
+        <w:drawing>
+          <wp:inline distT="0" distB="0" distL="0" distR="0" wp14:anchorId="087BA93B" wp14:editId="6060786C">
+            <wp:extent cx="4848446" cy="4279634"/>
+            <wp:effectExtent l="0" t="0" r="0" b="6985"/>
+            <wp:docPr id="1" name="Picture 1"/>
+            <wp:cNvGraphicFramePr>
+              <a:graphicFrameLocks xmlns:a="http://schemas.openxmlformats.org/drawingml/2006/main" noChangeAspect="1"/>
+            </wp:cNvGraphicFramePr>
+            <a:graphic xmlns:a="http://schemas.openxmlformats.org/drawingml/2006/main">
+              <a:graphicData uri="http://schemas.openxmlformats.org/drawingml/2006/picture">
+                <pic:pic xmlns:pic="http://schemas.openxmlformats.org/drawingml/2006/picture">
+                  <pic:nvPicPr>
+                    <pic:cNvPr id="1" name=""/>
+                    <pic:cNvPicPr/>
+                  </pic:nvPicPr>
+                  <pic:blipFill>
+                    <a:blip r:embed="rId7"/>
+                    <a:stretch>
+                      <a:fillRect/>
+                    </a:stretch>
+                  </pic:blipFill>
+                  <pic:spPr>
+                    <a:xfrm>
+                      <a:off x="0" y="0"/>
+                      <a:ext cx="4867678" cy="4296609"/>
+                    </a:xfrm>
+                    <a:prstGeom prst="rect">
+                      <a:avLst/>
+                    </a:prstGeom>
+                  </pic:spPr>
+                </pic:pic>
+              </a:graphicData>
+            </a:graphic>
+          </wp:inline>
+        </w:drawing>
+      </w:r>
       <w:r>
         <w:br w:type="page"/>
       </w:r>
@@ -1305,7 +1673,7 @@
           <w:numId w:val="11"/>
         </w:numPr>
       </w:pPr>
-      <w:hyperlink r:id="rId7" w:history="1">
+      <w:hyperlink r:id="rId8" w:history="1">
         <w:r>
           <w:rPr>
             <w:rStyle w:val="Hyperlink"/>
@@ -1315,11 +1683,11 @@
       </w:hyperlink>
     </w:p>
     <w:sectPr>
-      <w:headerReference w:type="default" r:id="rId8"/>
-      <w:footerReference w:type="even" r:id="rId9"/>
-      <w:footerReference w:type="default" r:id="rId10"/>
-      <w:headerReference w:type="first" r:id="rId11"/>
-      <w:footerReference w:type="first" r:id="rId12"/>
+      <w:headerReference w:type="default" r:id="rId9"/>
+      <w:footerReference w:type="even" r:id="rId10"/>
+      <w:footerReference w:type="default" r:id="rId11"/>
+      <w:headerReference w:type="first" r:id="rId12"/>
+      <w:footerReference w:type="first" r:id="rId13"/>
       <w:pgSz w:w="12240" w:h="15840"/>
       <w:pgMar w:top="1440" w:right="1077" w:bottom="1440" w:left="1077" w:header="578" w:footer="431" w:gutter="0"/>
       <w:pgNumType w:start="0"/>
@@ -1610,7 +1978,7 @@
         </mc:Choice>
         <mc:Fallback>
           <w:pict>
-            <v:group w14:anchorId="36369F00" id="Group 17" o:spid="_x0000_s1026" alt="Multi-colored hexagons" style="position:absolute;margin-left:-70.5pt;margin-top:-165.9pt;width:321.8pt;height:267.1pt;z-index:251660288" coordsize="40887,33935" o:gfxdata="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">
+            <v:group w14:anchorId="37BC308E" id="Group 17" o:spid="_x0000_s1026" alt="Multi-colored hexagons" style="position:absolute;margin-left:-70.5pt;margin-top:-165.9pt;width:321.8pt;height:267.1pt;z-index:251660288" coordsize="40887,33935" o:gfxdata="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">
               <v:shapetype id="_x0000_t75" coordsize="21600,21600" o:spt="75" o:preferrelative="t" path="m@4@5l@4@11@9@11@9@5xe" filled="f" stroked="f">
                 <v:stroke joinstyle="miter"/>
                 <v:formulas>
@@ -2005,7 +2373,7 @@
         </mc:Choice>
         <mc:Fallback>
           <w:pict>
-            <v:group w14:anchorId="67B63043" id="Group 2" o:spid="_x0000_s1026" alt="Multi-colored hexagons" style="position:absolute;margin-left:324.7pt;margin-top:-149.8pt;width:343.45pt;height:376.55pt;z-index:251657216;mso-position-horizontal-relative:page;mso-position-vertical-relative:page;mso-width-relative:margin;mso-height-relative:margin" coordsize="43631,47788" o:gfxdata="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">
+            <v:group w14:anchorId="5D4E93E3" id="Group 2" o:spid="_x0000_s1026" alt="Multi-colored hexagons" style="position:absolute;margin-left:324.7pt;margin-top:-149.8pt;width:343.45pt;height:376.55pt;z-index:251657216;mso-position-horizontal-relative:page;mso-position-vertical-relative:page;mso-width-relative:margin;mso-height-relative:margin" coordsize="43631,47788" o:gfxdata="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">
               <v:shapetype id="_x0000_t75" coordsize="21600,21600" o:spt="75" o:preferrelative="t" path="m@4@5l@4@11@9@11@9@5xe" filled="f" stroked="f">
                 <v:stroke joinstyle="miter"/>
                 <v:formulas>
@@ -2235,6 +2603,96 @@
     </w:lvl>
   </w:abstractNum>
   <w:abstractNum w:abstractNumId="10" w15:restartNumberingAfterBreak="0">
+    <w:nsid w:val="240D35F1"/>
+    <w:multiLevelType w:val="hybridMultilevel"/>
+    <w:tmpl w:val="5B6CAA62"/>
+    <w:lvl w:ilvl="0" w:tplc="5C0CC11E">
+      <w:start w:val="1"/>
+      <w:numFmt w:val="decimal"/>
+      <w:lvlText w:val="%1."/>
+      <w:lvlJc w:val="left"/>
+      <w:pPr>
+        <w:ind w:left="1080" w:hanging="360"/>
+      </w:pPr>
+      <w:rPr>
+        <w:b/>
+        <w:bCs/>
+      </w:rPr>
+    </w:lvl>
+    <w:lvl w:ilvl="1" w:tplc="40090019" w:tentative="1">
+      <w:start w:val="1"/>
+      <w:numFmt w:val="lowerLetter"/>
+      <w:lvlText w:val="%2."/>
+      <w:lvlJc w:val="left"/>
+      <w:pPr>
+        <w:ind w:left="1800" w:hanging="360"/>
+      </w:pPr>
+    </w:lvl>
+    <w:lvl w:ilvl="2" w:tplc="4009001B" w:tentative="1">
+      <w:start w:val="1"/>
+      <w:numFmt w:val="lowerRoman"/>
+      <w:lvlText w:val="%3."/>
+      <w:lvlJc w:val="right"/>
+      <w:pPr>
+        <w:ind w:left="2520" w:hanging="180"/>
+      </w:pPr>
+    </w:lvl>
+    <w:lvl w:ilvl="3" w:tplc="4009000F" w:tentative="1">
+      <w:start w:val="1"/>
+      <w:numFmt w:val="decimal"/>
+      <w:lvlText w:val="%4."/>
+      <w:lvlJc w:val="left"/>
+      <w:pPr>
+        <w:ind w:left="3240" w:hanging="360"/>
+      </w:pPr>
+    </w:lvl>
+    <w:lvl w:ilvl="4" w:tplc="40090019" w:tentative="1">
+      <w:start w:val="1"/>
+      <w:numFmt w:val="lowerLetter"/>
+      <w:lvlText w:val="%5."/>
+      <w:lvlJc w:val="left"/>
+      <w:pPr>
+        <w:ind w:left="3960" w:hanging="360"/>
+      </w:pPr>
+    </w:lvl>
+    <w:lvl w:ilvl="5" w:tplc="4009001B" w:tentative="1">
+      <w:start w:val="1"/>
+      <w:numFmt w:val="lowerRoman"/>
+      <w:lvlText w:val="%6."/>
+      <w:lvlJc w:val="right"/>
+      <w:pPr>
+        <w:ind w:left="4680" w:hanging="180"/>
+      </w:pPr>
+    </w:lvl>
+    <w:lvl w:ilvl="6" w:tplc="4009000F" w:tentative="1">
+      <w:start w:val="1"/>
+      <w:numFmt w:val="decimal"/>
+      <w:lvlText w:val="%7."/>
+      <w:lvlJc w:val="left"/>
+      <w:pPr>
+        <w:ind w:left="5400" w:hanging="360"/>
+      </w:pPr>
+    </w:lvl>
+    <w:lvl w:ilvl="7" w:tplc="40090019" w:tentative="1">
+      <w:start w:val="1"/>
+      <w:numFmt w:val="lowerLetter"/>
+      <w:lvlText w:val="%8."/>
+      <w:lvlJc w:val="left"/>
+      <w:pPr>
+        <w:ind w:left="6120" w:hanging="360"/>
+      </w:pPr>
+    </w:lvl>
+    <w:lvl w:ilvl="8" w:tplc="4009001B" w:tentative="1">
+      <w:start w:val="1"/>
+      <w:numFmt w:val="lowerRoman"/>
+      <w:lvlText w:val="%9."/>
+      <w:lvlJc w:val="right"/>
+      <w:pPr>
+        <w:ind w:left="6840" w:hanging="180"/>
+      </w:pPr>
+    </w:lvl>
+  </w:abstractNum>
+  <w:abstractNum w:abstractNumId="11" w15:restartNumberingAfterBreak="0">
     <w:nsid w:val="363E204A"/>
     <w:multiLevelType w:val="hybridMultilevel"/>
     <w:tmpl w:val="43F452DA"/>
@@ -2320,7 +2778,7 @@
       </w:pPr>
     </w:lvl>
   </w:abstractNum>
-  <w:abstractNum w:abstractNumId="11" w15:restartNumberingAfterBreak="0">
+  <w:abstractNum w:abstractNumId="12" w15:restartNumberingAfterBreak="0">
     <w:nsid w:val="433A59E5"/>
     <w:multiLevelType w:val="hybridMultilevel"/>
     <w:tmpl w:val="FAA2AF20"/>
@@ -2406,7 +2864,7 @@
       </w:pPr>
     </w:lvl>
   </w:abstractNum>
-  <w:abstractNum w:abstractNumId="12" w15:restartNumberingAfterBreak="0">
+  <w:abstractNum w:abstractNumId="13" w15:restartNumberingAfterBreak="0">
     <w:nsid w:val="5B231904"/>
     <w:multiLevelType w:val="hybridMultilevel"/>
     <w:tmpl w:val="4E1C032A"/>
@@ -2492,7 +2950,7 @@
       </w:pPr>
     </w:lvl>
   </w:abstractNum>
-  <w:abstractNum w:abstractNumId="13" w15:restartNumberingAfterBreak="0">
+  <w:abstractNum w:abstractNumId="14" w15:restartNumberingAfterBreak="0">
     <w:nsid w:val="69F0624F"/>
     <w:multiLevelType w:val="hybridMultilevel"/>
     <w:tmpl w:val="77E8781A"/>
@@ -2578,10 +3036,10 @@
       </w:pPr>
     </w:lvl>
   </w:abstractNum>
-  <w:abstractNum w:abstractNumId="14" w15:restartNumberingAfterBreak="0">
+  <w:abstractNum w:abstractNumId="15" w15:restartNumberingAfterBreak="0">
     <w:nsid w:val="72A567A3"/>
     <w:multiLevelType w:val="hybridMultilevel"/>
-    <w:tmpl w:val="15BC300C"/>
+    <w:tmpl w:val="F27ABB3C"/>
     <w:lvl w:ilvl="0" w:tplc="5C0CC11E">
       <w:start w:val="1"/>
       <w:numFmt w:val="decimal"/>
@@ -2669,6 +3127,92 @@
       <w:lvlJc w:val="right"/>
       <w:pPr>
         <w:ind w:left="6480" w:hanging="180"/>
+      </w:pPr>
+    </w:lvl>
+  </w:abstractNum>
+  <w:abstractNum w:abstractNumId="16" w15:restartNumberingAfterBreak="0">
+    <w:nsid w:val="76B95611"/>
+    <w:multiLevelType w:val="hybridMultilevel"/>
+    <w:tmpl w:val="1A347C32"/>
+    <w:lvl w:ilvl="0" w:tplc="40090015">
+      <w:start w:val="1"/>
+      <w:numFmt w:val="upperLetter"/>
+      <w:lvlText w:val="%1."/>
+      <w:lvlJc w:val="left"/>
+      <w:pPr>
+        <w:ind w:left="1080" w:hanging="360"/>
+      </w:pPr>
+    </w:lvl>
+    <w:lvl w:ilvl="1" w:tplc="40090019" w:tentative="1">
+      <w:start w:val="1"/>
+      <w:numFmt w:val="lowerLetter"/>
+      <w:lvlText w:val="%2."/>
+      <w:lvlJc w:val="left"/>
+      <w:pPr>
+        <w:ind w:left="1800" w:hanging="360"/>
+      </w:pPr>
+    </w:lvl>
+    <w:lvl w:ilvl="2" w:tplc="4009001B" w:tentative="1">
+      <w:start w:val="1"/>
+      <w:numFmt w:val="lowerRoman"/>
+      <w:lvlText w:val="%3."/>
+      <w:lvlJc w:val="right"/>
+      <w:pPr>
+        <w:ind w:left="2520" w:hanging="180"/>
+      </w:pPr>
+    </w:lvl>
+    <w:lvl w:ilvl="3" w:tplc="4009000F" w:tentative="1">
+      <w:start w:val="1"/>
+      <w:numFmt w:val="decimal"/>
+      <w:lvlText w:val="%4."/>
+      <w:lvlJc w:val="left"/>
+      <w:pPr>
+        <w:ind w:left="3240" w:hanging="360"/>
+      </w:pPr>
+    </w:lvl>
+    <w:lvl w:ilvl="4" w:tplc="40090019" w:tentative="1">
+      <w:start w:val="1"/>
+      <w:numFmt w:val="lowerLetter"/>
+      <w:lvlText w:val="%5."/>
+      <w:lvlJc w:val="left"/>
+      <w:pPr>
+        <w:ind w:left="3960" w:hanging="360"/>
+      </w:pPr>
+    </w:lvl>
+    <w:lvl w:ilvl="5" w:tplc="4009001B" w:tentative="1">
+      <w:start w:val="1"/>
+      <w:numFmt w:val="lowerRoman"/>
+      <w:lvlText w:val="%6."/>
+      <w:lvlJc w:val="right"/>
+      <w:pPr>
+        <w:ind w:left="4680" w:hanging="180"/>
+      </w:pPr>
+    </w:lvl>
+    <w:lvl w:ilvl="6" w:tplc="4009000F" w:tentative="1">
+      <w:start w:val="1"/>
+      <w:numFmt w:val="decimal"/>
+      <w:lvlText w:val="%7."/>
+      <w:lvlJc w:val="left"/>
+      <w:pPr>
+        <w:ind w:left="5400" w:hanging="360"/>
+      </w:pPr>
+    </w:lvl>
+    <w:lvl w:ilvl="7" w:tplc="40090019" w:tentative="1">
+      <w:start w:val="1"/>
+      <w:numFmt w:val="lowerLetter"/>
+      <w:lvlText w:val="%8."/>
+      <w:lvlJc w:val="left"/>
+      <w:pPr>
+        <w:ind w:left="6120" w:hanging="360"/>
+      </w:pPr>
+    </w:lvl>
+    <w:lvl w:ilvl="8" w:tplc="4009001B" w:tentative="1">
+      <w:start w:val="1"/>
+      <w:numFmt w:val="lowerRoman"/>
+      <w:lvlText w:val="%9."/>
+      <w:lvlJc w:val="right"/>
+      <w:pPr>
+        <w:ind w:left="6840" w:hanging="180"/>
       </w:pPr>
     </w:lvl>
   </w:abstractNum>
@@ -2703,18 +3247,24 @@
     <w:abstractNumId w:val="0"/>
   </w:num>
   <w:num w:numId="11">
+    <w:abstractNumId w:val="14"/>
+  </w:num>
+  <w:num w:numId="12">
+    <w:abstractNumId w:val="12"/>
+  </w:num>
+  <w:num w:numId="13">
+    <w:abstractNumId w:val="15"/>
+  </w:num>
+  <w:num w:numId="14">
     <w:abstractNumId w:val="13"/>
   </w:num>
-  <w:num w:numId="12">
+  <w:num w:numId="15">
     <w:abstractNumId w:val="11"/>
   </w:num>
-  <w:num w:numId="13">
-    <w:abstractNumId w:val="14"/>
+  <w:num w:numId="16">
+    <w:abstractNumId w:val="16"/>
   </w:num>
-  <w:num w:numId="14">
-    <w:abstractNumId w:val="12"/>
-  </w:num>
-  <w:num w:numId="15">
+  <w:num w:numId="17">
     <w:abstractNumId w:val="10"/>
   </w:num>
 </w:numbering>
@@ -4141,7 +4691,7 @@
   <w:rsids>
     <w:rsidRoot w:val="00DB6B6C"/>
     <w:rsid w:val="004240E3"/>
-    <w:rsid w:val="008B5B9C"/>
+    <w:rsid w:val="00496028"/>
     <w:rsid w:val="00DB6B6C"/>
   </w:rsids>
   <m:mathPr>

</xml_diff>

<commit_message>
Process Flow Diagram, added to Milestone -1: Documentation
</commit_message>
<xml_diff>
--- a/Documentation/Milestone_1.docx
+++ b/Documentation/Milestone_1.docx
@@ -251,7 +251,7 @@
                 </mc:Choice>
                 <mc:Fallback>
                   <w:pict>
-                    <v:rect w14:anchorId="0813BC50" id="Rectangle 18" o:spid="_x0000_s1026" alt="Line" style="width:252.15pt;height:7.5pt;visibility:visible;mso-wrap-style:square;mso-left-percent:-10001;mso-top-percent:-10001;mso-position-horizontal:absolute;mso-position-horizontal-relative:char;mso-position-vertical:absolute;mso-position-vertical-relative:line;mso-left-percent:-10001;mso-top-percent:-10001;v-text-anchor:middle" o:gfxdata="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" fillcolor="#464646 [2415]" stroked="f" strokeweight="2.25pt">
+                    <v:rect w14:anchorId="4706A9A6" id="Rectangle 18" o:spid="_x0000_s1026" alt="Line" style="width:252.15pt;height:7.5pt;visibility:visible;mso-wrap-style:square;mso-left-percent:-10001;mso-top-percent:-10001;mso-position-horizontal:absolute;mso-position-horizontal-relative:char;mso-position-vertical:absolute;mso-position-vertical-relative:line;mso-left-percent:-10001;mso-top-percent:-10001;v-text-anchor:middle" o:gfxdata="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" fillcolor="#464646 [2415]" stroked="f" strokeweight="2.25pt">
                       <w10:anchorlock/>
                     </v:rect>
                   </w:pict>
@@ -1601,9 +1601,9 @@
           <w:noProof/>
         </w:rPr>
         <w:drawing>
-          <wp:inline distT="0" distB="0" distL="0" distR="0" wp14:anchorId="087BA93B" wp14:editId="6060786C">
-            <wp:extent cx="4848446" cy="4279634"/>
-            <wp:effectExtent l="0" t="0" r="0" b="6985"/>
+          <wp:inline distT="0" distB="0" distL="0" distR="0" wp14:anchorId="087BA93B" wp14:editId="18B46C29">
+            <wp:extent cx="5444678" cy="4805916"/>
+            <wp:effectExtent l="0" t="0" r="3810" b="0"/>
             <wp:docPr id="1" name="Picture 1"/>
             <wp:cNvGraphicFramePr>
               <a:graphicFrameLocks xmlns:a="http://schemas.openxmlformats.org/drawingml/2006/main" noChangeAspect="1"/>
@@ -1624,7 +1624,7 @@
                   <pic:spPr>
                     <a:xfrm>
                       <a:off x="0" y="0"/>
-                      <a:ext cx="4867678" cy="4296609"/>
+                      <a:ext cx="5476382" cy="4833900"/>
                     </a:xfrm>
                     <a:prstGeom prst="rect">
                       <a:avLst/>
@@ -1636,9 +1636,51 @@
           </wp:inline>
         </w:drawing>
       </w:r>
-      <w:r>
-        <w:br w:type="page"/>
-      </w:r>
+    </w:p>
+    <w:p>
+      <w:pPr>
+        <w:spacing w:after="200" w:line="276" w:lineRule="auto"/>
+      </w:pPr>
+    </w:p>
+    <w:p>
+      <w:pPr>
+        <w:spacing w:after="200" w:line="276" w:lineRule="auto"/>
+      </w:pPr>
+    </w:p>
+    <w:p>
+      <w:pPr>
+        <w:spacing w:after="200" w:line="276" w:lineRule="auto"/>
+      </w:pPr>
+    </w:p>
+    <w:p>
+      <w:pPr>
+        <w:spacing w:after="200" w:line="276" w:lineRule="auto"/>
+      </w:pPr>
+    </w:p>
+    <w:p>
+      <w:pPr>
+        <w:spacing w:after="200" w:line="276" w:lineRule="auto"/>
+      </w:pPr>
+    </w:p>
+    <w:p>
+      <w:pPr>
+        <w:spacing w:after="200" w:line="276" w:lineRule="auto"/>
+      </w:pPr>
+    </w:p>
+    <w:p>
+      <w:pPr>
+        <w:spacing w:after="200" w:line="276" w:lineRule="auto"/>
+      </w:pPr>
+    </w:p>
+    <w:p>
+      <w:pPr>
+        <w:spacing w:after="200" w:line="276" w:lineRule="auto"/>
+      </w:pPr>
+    </w:p>
+    <w:p>
+      <w:pPr>
+        <w:spacing w:after="200" w:line="276" w:lineRule="auto"/>
+      </w:pPr>
     </w:p>
     <w:p>
       <w:pPr>
@@ -1651,8 +1693,6 @@
           <w:szCs w:val="36"/>
         </w:rPr>
       </w:pPr>
-      <w:bookmarkStart w:id="0" w:name="_Citations"/>
-      <w:bookmarkEnd w:id="0"/>
       <w:r>
         <w:rPr>
           <w:b/>
@@ -1660,7 +1700,51 @@
           <w:sz w:val="32"/>
           <w:szCs w:val="36"/>
         </w:rPr>
-        <w:lastRenderedPageBreak/>
+        <w:t>Process Flow Diagram</w:t>
+      </w:r>
+    </w:p>
+    <w:p>
+      <w:r>
+        <w:rPr>
+          <w:noProof/>
+        </w:rPr>
+        <w:drawing>
+          <wp:inline distT="0" distB="0" distL="0" distR="0" wp14:anchorId="77650490" wp14:editId="6ABE8E4D">
+            <wp:extent cx="6753889" cy="2881423"/>
+            <wp:effectExtent l="19050" t="0" r="27940" b="0"/>
+            <wp:docPr id="8" name="Diagram 8"/>
+            <wp:cNvGraphicFramePr/>
+            <a:graphic xmlns:a="http://schemas.openxmlformats.org/drawingml/2006/main">
+              <a:graphicData uri="http://schemas.openxmlformats.org/drawingml/2006/diagram">
+                <dgm:relIds xmlns:dgm="http://schemas.openxmlformats.org/drawingml/2006/diagram" xmlns:r="http://schemas.openxmlformats.org/officeDocument/2006/relationships" r:dm="rId8" r:lo="rId9" r:qs="rId10" r:cs="rId11"/>
+              </a:graphicData>
+            </a:graphic>
+          </wp:inline>
+        </w:drawing>
+      </w:r>
+    </w:p>
+    <w:p/>
+    <w:p/>
+    <w:p/>
+    <w:p/>
+    <w:p>
+      <w:pPr>
+        <w:pStyle w:val="Heading1"/>
+        <w:jc w:val="center"/>
+        <w:rPr>
+          <w:b/>
+          <w:bCs w:val="0"/>
+          <w:sz w:val="32"/>
+          <w:szCs w:val="36"/>
+        </w:rPr>
+      </w:pPr>
+      <w:r>
+        <w:rPr>
+          <w:b/>
+          <w:bCs w:val="0"/>
+          <w:sz w:val="32"/>
+          <w:szCs w:val="36"/>
+        </w:rPr>
         <w:t>Citations</w:t>
       </w:r>
     </w:p>
@@ -1673,7 +1757,7 @@
           <w:numId w:val="11"/>
         </w:numPr>
       </w:pPr>
-      <w:hyperlink r:id="rId8" w:history="1">
+      <w:hyperlink r:id="rId13" w:history="1">
         <w:r>
           <w:rPr>
             <w:rStyle w:val="Hyperlink"/>
@@ -1683,11 +1767,11 @@
       </w:hyperlink>
     </w:p>
     <w:sectPr>
-      <w:headerReference w:type="default" r:id="rId9"/>
-      <w:footerReference w:type="even" r:id="rId10"/>
-      <w:footerReference w:type="default" r:id="rId11"/>
-      <w:headerReference w:type="first" r:id="rId12"/>
-      <w:footerReference w:type="first" r:id="rId13"/>
+      <w:headerReference w:type="default" r:id="rId14"/>
+      <w:footerReference w:type="even" r:id="rId15"/>
+      <w:footerReference w:type="default" r:id="rId16"/>
+      <w:headerReference w:type="first" r:id="rId17"/>
+      <w:footerReference w:type="first" r:id="rId18"/>
       <w:pgSz w:w="12240" w:h="15840"/>
       <w:pgMar w:top="1440" w:right="1077" w:bottom="1440" w:left="1077" w:header="578" w:footer="431" w:gutter="0"/>
       <w:pgNumType w:start="0"/>
@@ -1978,7 +2062,7 @@
         </mc:Choice>
         <mc:Fallback>
           <w:pict>
-            <v:group w14:anchorId="37BC308E" id="Group 17" o:spid="_x0000_s1026" alt="Multi-colored hexagons" style="position:absolute;margin-left:-70.5pt;margin-top:-165.9pt;width:321.8pt;height:267.1pt;z-index:251660288" coordsize="40887,33935" o:gfxdata="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">
+            <v:group w14:anchorId="1858FA31" id="Group 17" o:spid="_x0000_s1026" alt="Multi-colored hexagons" style="position:absolute;margin-left:-70.5pt;margin-top:-165.9pt;width:321.8pt;height:267.1pt;z-index:251660288" coordsize="40887,33935" o:gfxdata="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">
               <v:shapetype id="_x0000_t75" coordsize="21600,21600" o:spt="75" o:preferrelative="t" path="m@4@5l@4@11@9@11@9@5xe" filled="f" stroked="f">
                 <v:stroke joinstyle="miter"/>
                 <v:formulas>
@@ -2373,7 +2457,7 @@
         </mc:Choice>
         <mc:Fallback>
           <w:pict>
-            <v:group w14:anchorId="5D4E93E3" id="Group 2" o:spid="_x0000_s1026" alt="Multi-colored hexagons" style="position:absolute;margin-left:324.7pt;margin-top:-149.8pt;width:343.45pt;height:376.55pt;z-index:251657216;mso-position-horizontal-relative:page;mso-position-vertical-relative:page;mso-width-relative:margin;mso-height-relative:margin" coordsize="43631,47788" o:gfxdata="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">
+            <v:group w14:anchorId="49D9352B" id="Group 2" o:spid="_x0000_s1026" alt="Multi-colored hexagons" style="position:absolute;margin-left:324.7pt;margin-top:-149.8pt;width:343.45pt;height:376.55pt;z-index:251657216;mso-position-horizontal-relative:page;mso-position-vertical-relative:page;mso-width-relative:margin;mso-height-relative:margin" coordsize="43631,47788" o:gfxdata="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">
               <v:shapetype id="_x0000_t75" coordsize="21600,21600" o:spt="75" o:preferrelative="t" path="m@4@5l@4@11@9@11@9@5xe" filled="f" stroked="f">
                 <v:stroke joinstyle="miter"/>
                 <v:formulas>
@@ -4568,6 +4652,2776 @@
 </w:styles>
 </file>
 
+<file path=word/diagrams/colors1.xml><?xml version="1.0" encoding="utf-8"?>
+<dgm:colorsDef xmlns:dgm="http://schemas.openxmlformats.org/drawingml/2006/diagram" xmlns:a="http://schemas.openxmlformats.org/drawingml/2006/main" uniqueId="urn:microsoft.com/office/officeart/2005/8/colors/colorful4">
+  <dgm:title val=""/>
+  <dgm:desc val=""/>
+  <dgm:catLst>
+    <dgm:cat type="colorful" pri="10400"/>
+  </dgm:catLst>
+  <dgm:styleLbl name="node0">
+    <dgm:fillClrLst meth="repeat">
+      <a:schemeClr val="accent3"/>
+    </dgm:fillClrLst>
+    <dgm:linClrLst meth="repeat">
+      <a:schemeClr val="lt1"/>
+    </dgm:linClrLst>
+    <dgm:effectClrLst/>
+    <dgm:txLinClrLst/>
+    <dgm:txFillClrLst/>
+    <dgm:txEffectClrLst/>
+  </dgm:styleLbl>
+  <dgm:styleLbl name="node1">
+    <dgm:fillClrLst>
+      <a:schemeClr val="accent4"/>
+      <a:schemeClr val="accent5"/>
+    </dgm:fillClrLst>
+    <dgm:linClrLst meth="repeat">
+      <a:schemeClr val="lt1"/>
+    </dgm:linClrLst>
+    <dgm:effectClrLst/>
+    <dgm:txLinClrLst/>
+    <dgm:txFillClrLst/>
+    <dgm:txEffectClrLst/>
+  </dgm:styleLbl>
+  <dgm:styleLbl name="alignNode1">
+    <dgm:fillClrLst>
+      <a:schemeClr val="accent4"/>
+      <a:schemeClr val="accent5"/>
+    </dgm:fillClrLst>
+    <dgm:linClrLst>
+      <a:schemeClr val="accent4"/>
+      <a:schemeClr val="accent5"/>
+    </dgm:linClrLst>
+    <dgm:effectClrLst/>
+    <dgm:txLinClrLst/>
+    <dgm:txFillClrLst/>
+    <dgm:txEffectClrLst/>
+  </dgm:styleLbl>
+  <dgm:styleLbl name="lnNode1">
+    <dgm:fillClrLst>
+      <a:schemeClr val="accent4"/>
+      <a:schemeClr val="accent5"/>
+    </dgm:fillClrLst>
+    <dgm:linClrLst meth="repeat">
+      <a:schemeClr val="lt1"/>
+    </dgm:linClrLst>
+    <dgm:effectClrLst/>
+    <dgm:txLinClrLst/>
+    <dgm:txFillClrLst/>
+    <dgm:txEffectClrLst/>
+  </dgm:styleLbl>
+  <dgm:styleLbl name="vennNode1">
+    <dgm:fillClrLst>
+      <a:schemeClr val="accent4">
+        <a:alpha val="50000"/>
+      </a:schemeClr>
+      <a:schemeClr val="accent5">
+        <a:alpha val="50000"/>
+      </a:schemeClr>
+    </dgm:fillClrLst>
+    <dgm:linClrLst meth="repeat">
+      <a:schemeClr val="lt1"/>
+    </dgm:linClrLst>
+    <dgm:effectClrLst/>
+    <dgm:txLinClrLst/>
+    <dgm:txFillClrLst/>
+    <dgm:txEffectClrLst/>
+  </dgm:styleLbl>
+  <dgm:styleLbl name="node2">
+    <dgm:fillClrLst>
+      <a:schemeClr val="accent5"/>
+    </dgm:fillClrLst>
+    <dgm:linClrLst meth="repeat">
+      <a:schemeClr val="lt1"/>
+    </dgm:linClrLst>
+    <dgm:effectClrLst/>
+    <dgm:txLinClrLst/>
+    <dgm:txFillClrLst/>
+    <dgm:txEffectClrLst/>
+  </dgm:styleLbl>
+  <dgm:styleLbl name="node3">
+    <dgm:fillClrLst>
+      <a:schemeClr val="accent6"/>
+    </dgm:fillClrLst>
+    <dgm:linClrLst meth="repeat">
+      <a:schemeClr val="lt1"/>
+    </dgm:linClrLst>
+    <dgm:effectClrLst/>
+    <dgm:txLinClrLst/>
+    <dgm:txFillClrLst/>
+    <dgm:txEffectClrLst/>
+  </dgm:styleLbl>
+  <dgm:styleLbl name="node4">
+    <dgm:fillClrLst>
+      <a:schemeClr val="accent1"/>
+    </dgm:fillClrLst>
+    <dgm:linClrLst meth="repeat">
+      <a:schemeClr val="lt1"/>
+    </dgm:linClrLst>
+    <dgm:effectClrLst/>
+    <dgm:txLinClrLst/>
+    <dgm:txFillClrLst/>
+    <dgm:txEffectClrLst/>
+  </dgm:styleLbl>
+  <dgm:styleLbl name="fgImgPlace1">
+    <dgm:fillClrLst>
+      <a:schemeClr val="accent4">
+        <a:tint val="50000"/>
+      </a:schemeClr>
+      <a:schemeClr val="accent5">
+        <a:tint val="50000"/>
+      </a:schemeClr>
+    </dgm:fillClrLst>
+    <dgm:linClrLst meth="repeat">
+      <a:schemeClr val="lt1"/>
+    </dgm:linClrLst>
+    <dgm:effectClrLst/>
+    <dgm:txLinClrLst/>
+    <dgm:txFillClrLst meth="repeat">
+      <a:schemeClr val="lt1"/>
+    </dgm:txFillClrLst>
+    <dgm:txEffectClrLst/>
+  </dgm:styleLbl>
+  <dgm:styleLbl name="alignImgPlace1">
+    <dgm:fillClrLst>
+      <a:schemeClr val="accent4">
+        <a:tint val="50000"/>
+      </a:schemeClr>
+      <a:schemeClr val="accent5">
+        <a:tint val="20000"/>
+      </a:schemeClr>
+    </dgm:fillClrLst>
+    <dgm:linClrLst meth="repeat">
+      <a:schemeClr val="lt1"/>
+    </dgm:linClrLst>
+    <dgm:effectClrLst/>
+    <dgm:txLinClrLst/>
+    <dgm:txFillClrLst meth="repeat">
+      <a:schemeClr val="lt1"/>
+    </dgm:txFillClrLst>
+    <dgm:txEffectClrLst/>
+  </dgm:styleLbl>
+  <dgm:styleLbl name="bgImgPlace1">
+    <dgm:fillClrLst>
+      <a:schemeClr val="accent4">
+        <a:tint val="50000"/>
+      </a:schemeClr>
+      <a:schemeClr val="accent5">
+        <a:tint val="20000"/>
+      </a:schemeClr>
+    </dgm:fillClrLst>
+    <dgm:linClrLst meth="repeat">
+      <a:schemeClr val="lt1"/>
+    </dgm:linClrLst>
+    <dgm:effectClrLst/>
+    <dgm:txLinClrLst/>
+    <dgm:txFillClrLst meth="repeat">
+      <a:schemeClr val="lt1"/>
+    </dgm:txFillClrLst>
+    <dgm:txEffectClrLst/>
+  </dgm:styleLbl>
+  <dgm:styleLbl name="sibTrans2D1">
+    <dgm:fillClrLst>
+      <a:schemeClr val="accent4"/>
+      <a:schemeClr val="accent5"/>
+    </dgm:fillClrLst>
+    <dgm:linClrLst meth="repeat">
+      <a:schemeClr val="lt1"/>
+    </dgm:linClrLst>
+    <dgm:effectClrLst/>
+    <dgm:txLinClrLst/>
+    <dgm:txFillClrLst/>
+    <dgm:txEffectClrLst/>
+  </dgm:styleLbl>
+  <dgm:styleLbl name="fgSibTrans2D1">
+    <dgm:fillClrLst>
+      <a:schemeClr val="accent4"/>
+      <a:schemeClr val="accent5"/>
+    </dgm:fillClrLst>
+    <dgm:linClrLst meth="repeat">
+      <a:schemeClr val="lt1"/>
+    </dgm:linClrLst>
+    <dgm:effectClrLst/>
+    <dgm:txLinClrLst/>
+    <dgm:txFillClrLst meth="repeat">
+      <a:schemeClr val="lt1"/>
+    </dgm:txFillClrLst>
+    <dgm:txEffectClrLst/>
+  </dgm:styleLbl>
+  <dgm:styleLbl name="bgSibTrans2D1">
+    <dgm:fillClrLst>
+      <a:schemeClr val="accent4"/>
+      <a:schemeClr val="accent5"/>
+    </dgm:fillClrLst>
+    <dgm:linClrLst meth="repeat">
+      <a:schemeClr val="lt1"/>
+    </dgm:linClrLst>
+    <dgm:effectClrLst/>
+    <dgm:txLinClrLst/>
+    <dgm:txFillClrLst meth="repeat">
+      <a:schemeClr val="lt1"/>
+    </dgm:txFillClrLst>
+    <dgm:txEffectClrLst/>
+  </dgm:styleLbl>
+  <dgm:styleLbl name="sibTrans1D1">
+    <dgm:fillClrLst/>
+    <dgm:linClrLst>
+      <a:schemeClr val="accent4"/>
+      <a:schemeClr val="accent5"/>
+    </dgm:linClrLst>
+    <dgm:effectClrLst/>
+    <dgm:txLinClrLst/>
+    <dgm:txFillClrLst meth="repeat">
+      <a:schemeClr val="tx1"/>
+    </dgm:txFillClrLst>
+    <dgm:txEffectClrLst/>
+  </dgm:styleLbl>
+  <dgm:styleLbl name="callout">
+    <dgm:fillClrLst meth="repeat">
+      <a:schemeClr val="accent4"/>
+    </dgm:fillClrLst>
+    <dgm:linClrLst meth="repeat">
+      <a:schemeClr val="accent4">
+        <a:tint val="50000"/>
+      </a:schemeClr>
+    </dgm:linClrLst>
+    <dgm:effectClrLst/>
+    <dgm:txLinClrLst/>
+    <dgm:txFillClrLst meth="repeat">
+      <a:schemeClr val="tx1"/>
+    </dgm:txFillClrLst>
+    <dgm:txEffectClrLst/>
+  </dgm:styleLbl>
+  <dgm:styleLbl name="asst0">
+    <dgm:fillClrLst meth="repeat">
+      <a:schemeClr val="accent4"/>
+    </dgm:fillClrLst>
+    <dgm:linClrLst meth="repeat">
+      <a:schemeClr val="lt1">
+        <a:shade val="80000"/>
+      </a:schemeClr>
+    </dgm:linClrLst>
+    <dgm:effectClrLst/>
+    <dgm:txLinClrLst/>
+    <dgm:txFillClrLst/>
+    <dgm:txEffectClrLst/>
+  </dgm:styleLbl>
+  <dgm:styleLbl name="asst1">
+    <dgm:fillClrLst meth="repeat">
+      <a:schemeClr val="accent5"/>
+    </dgm:fillClrLst>
+    <dgm:linClrLst meth="repeat">
+      <a:schemeClr val="lt1">
+        <a:shade val="80000"/>
+      </a:schemeClr>
+    </dgm:linClrLst>
+    <dgm:effectClrLst/>
+    <dgm:txLinClrLst/>
+    <dgm:txFillClrLst/>
+    <dgm:txEffectClrLst/>
+  </dgm:styleLbl>
+  <dgm:styleLbl name="asst2">
+    <dgm:fillClrLst>
+      <a:schemeClr val="accent6"/>
+    </dgm:fillClrLst>
+    <dgm:linClrLst meth="repeat">
+      <a:schemeClr val="lt1"/>
+    </dgm:linClrLst>
+    <dgm:effectClrLst/>
+    <dgm:txLinClrLst/>
+    <dgm:txFillClrLst/>
+    <dgm:txEffectClrLst/>
+  </dgm:styleLbl>
+  <dgm:styleLbl name="asst3">
+    <dgm:fillClrLst>
+      <a:schemeClr val="accent1"/>
+    </dgm:fillClrLst>
+    <dgm:linClrLst meth="repeat">
+      <a:schemeClr val="lt1"/>
+    </dgm:linClrLst>
+    <dgm:effectClrLst/>
+    <dgm:txLinClrLst/>
+    <dgm:txFillClrLst/>
+    <dgm:txEffectClrLst/>
+  </dgm:styleLbl>
+  <dgm:styleLbl name="asst4">
+    <dgm:fillClrLst>
+      <a:schemeClr val="accent2"/>
+    </dgm:fillClrLst>
+    <dgm:linClrLst meth="repeat">
+      <a:schemeClr val="lt1"/>
+    </dgm:linClrLst>
+    <dgm:effectClrLst/>
+    <dgm:txLinClrLst/>
+    <dgm:txFillClrLst/>
+    <dgm:txEffectClrLst/>
+  </dgm:styleLbl>
+  <dgm:styleLbl name="parChTrans2D1">
+    <dgm:fillClrLst meth="repeat">
+      <a:schemeClr val="accent4"/>
+    </dgm:fillClrLst>
+    <dgm:linClrLst meth="repeat">
+      <a:schemeClr val="lt1"/>
+    </dgm:linClrLst>
+    <dgm:effectClrLst/>
+    <dgm:txLinClrLst/>
+    <dgm:txFillClrLst meth="repeat">
+      <a:schemeClr val="lt1"/>
+    </dgm:txFillClrLst>
+    <dgm:txEffectClrLst/>
+  </dgm:styleLbl>
+  <dgm:styleLbl name="parChTrans2D2">
+    <dgm:fillClrLst meth="repeat">
+      <a:schemeClr val="accent5"/>
+    </dgm:fillClrLst>
+    <dgm:linClrLst meth="repeat">
+      <a:schemeClr val="lt1"/>
+    </dgm:linClrLst>
+    <dgm:effectClrLst/>
+    <dgm:txLinClrLst/>
+    <dgm:txFillClrLst/>
+    <dgm:txEffectClrLst/>
+  </dgm:styleLbl>
+  <dgm:styleLbl name="parChTrans2D3">
+    <dgm:fillClrLst meth="repeat">
+      <a:schemeClr val="accent5"/>
+    </dgm:fillClrLst>
+    <dgm:linClrLst meth="repeat">
+      <a:schemeClr val="lt1"/>
+    </dgm:linClrLst>
+    <dgm:effectClrLst/>
+    <dgm:txLinClrLst/>
+    <dgm:txFillClrLst/>
+    <dgm:txEffectClrLst/>
+  </dgm:styleLbl>
+  <dgm:styleLbl name="parChTrans2D4">
+    <dgm:fillClrLst meth="repeat">
+      <a:schemeClr val="accent6"/>
+    </dgm:fillClrLst>
+    <dgm:linClrLst meth="repeat">
+      <a:schemeClr val="lt1"/>
+    </dgm:linClrLst>
+    <dgm:effectClrLst/>
+    <dgm:txLinClrLst/>
+    <dgm:txFillClrLst meth="repeat">
+      <a:schemeClr val="lt1"/>
+    </dgm:txFillClrLst>
+    <dgm:txEffectClrLst/>
+  </dgm:styleLbl>
+  <dgm:styleLbl name="parChTrans1D1">
+    <dgm:fillClrLst meth="repeat">
+      <a:schemeClr val="accent4"/>
+    </dgm:fillClrLst>
+    <dgm:linClrLst meth="repeat">
+      <a:schemeClr val="accent4"/>
+    </dgm:linClrLst>
+    <dgm:effectClrLst/>
+    <dgm:txLinClrLst/>
+    <dgm:txFillClrLst meth="repeat">
+      <a:schemeClr val="tx1"/>
+    </dgm:txFillClrLst>
+    <dgm:txEffectClrLst/>
+  </dgm:styleLbl>
+  <dgm:styleLbl name="parChTrans1D2">
+    <dgm:fillClrLst meth="repeat">
+      <a:schemeClr val="accent4">
+        <a:tint val="90000"/>
+      </a:schemeClr>
+    </dgm:fillClrLst>
+    <dgm:linClrLst meth="repeat">
+      <a:schemeClr val="accent5"/>
+    </dgm:linClrLst>
+    <dgm:effectClrLst/>
+    <dgm:txLinClrLst/>
+    <dgm:txFillClrLst meth="repeat">
+      <a:schemeClr val="tx1"/>
+    </dgm:txFillClrLst>
+    <dgm:txEffectClrLst/>
+  </dgm:styleLbl>
+  <dgm:styleLbl name="parChTrans1D3">
+    <dgm:fillClrLst meth="repeat">
+      <a:schemeClr val="accent4">
+        <a:tint val="70000"/>
+      </a:schemeClr>
+    </dgm:fillClrLst>
+    <dgm:linClrLst meth="repeat">
+      <a:schemeClr val="accent6"/>
+    </dgm:linClrLst>
+    <dgm:effectClrLst/>
+    <dgm:txLinClrLst/>
+    <dgm:txFillClrLst meth="repeat">
+      <a:schemeClr val="tx1"/>
+    </dgm:txFillClrLst>
+    <dgm:txEffectClrLst/>
+  </dgm:styleLbl>
+  <dgm:styleLbl name="parChTrans1D4">
+    <dgm:fillClrLst meth="repeat">
+      <a:schemeClr val="accent4">
+        <a:tint val="50000"/>
+      </a:schemeClr>
+    </dgm:fillClrLst>
+    <dgm:linClrLst meth="repeat">
+      <a:schemeClr val="accent1"/>
+    </dgm:linClrLst>
+    <dgm:effectClrLst/>
+    <dgm:txLinClrLst/>
+    <dgm:txFillClrLst meth="repeat">
+      <a:schemeClr val="tx1"/>
+    </dgm:txFillClrLst>
+    <dgm:txEffectClrLst/>
+  </dgm:styleLbl>
+  <dgm:styleLbl name="fgAcc1">
+    <dgm:fillClrLst meth="repeat">
+      <a:schemeClr val="lt1">
+        <a:alpha val="90000"/>
+      </a:schemeClr>
+    </dgm:fillClrLst>
+    <dgm:linClrLst>
+      <a:schemeClr val="accent4"/>
+      <a:schemeClr val="accent5"/>
+    </dgm:linClrLst>
+    <dgm:effectClrLst/>
+    <dgm:txLinClrLst/>
+    <dgm:txFillClrLst meth="repeat">
+      <a:schemeClr val="dk1"/>
+    </dgm:txFillClrLst>
+    <dgm:txEffectClrLst/>
+  </dgm:styleLbl>
+  <dgm:styleLbl name="conFgAcc1">
+    <dgm:fillClrLst meth="repeat">
+      <a:schemeClr val="lt1">
+        <a:alpha val="90000"/>
+      </a:schemeClr>
+    </dgm:fillClrLst>
+    <dgm:linClrLst>
+      <a:schemeClr val="accent4"/>
+      <a:schemeClr val="accent5"/>
+    </dgm:linClrLst>
+    <dgm:effectClrLst/>
+    <dgm:txLinClrLst/>
+    <dgm:txFillClrLst meth="repeat">
+      <a:schemeClr val="dk1"/>
+    </dgm:txFillClrLst>
+    <dgm:txEffectClrLst/>
+  </dgm:styleLbl>
+  <dgm:styleLbl name="alignAcc1">
+    <dgm:fillClrLst meth="repeat">
+      <a:schemeClr val="lt1">
+        <a:alpha val="90000"/>
+      </a:schemeClr>
+    </dgm:fillClrLst>
+    <dgm:linClrLst>
+      <a:schemeClr val="accent4"/>
+      <a:schemeClr val="accent5"/>
+    </dgm:linClrLst>
+    <dgm:effectClrLst/>
+    <dgm:txLinClrLst/>
+    <dgm:txFillClrLst meth="repeat">
+      <a:schemeClr val="dk1"/>
+    </dgm:txFillClrLst>
+    <dgm:txEffectClrLst/>
+  </dgm:styleLbl>
+  <dgm:styleLbl name="trAlignAcc1">
+    <dgm:fillClrLst meth="repeat">
+      <a:schemeClr val="lt1">
+        <a:alpha val="40000"/>
+      </a:schemeClr>
+    </dgm:fillClrLst>
+    <dgm:linClrLst meth="repeat">
+      <a:schemeClr val="accent4"/>
+    </dgm:linClrLst>
+    <dgm:effectClrLst/>
+    <dgm:txLinClrLst/>
+    <dgm:txFillClrLst meth="repeat">
+      <a:schemeClr val="dk1"/>
+    </dgm:txFillClrLst>
+    <dgm:txEffectClrLst/>
+  </dgm:styleLbl>
+  <dgm:styleLbl name="bgAcc1">
+    <dgm:fillClrLst meth="repeat">
+      <a:schemeClr val="lt1">
+        <a:alpha val="90000"/>
+      </a:schemeClr>
+    </dgm:fillClrLst>
+    <dgm:linClrLst>
+      <a:schemeClr val="accent4"/>
+      <a:schemeClr val="accent5"/>
+    </dgm:linClrLst>
+    <dgm:effectClrLst/>
+    <dgm:txLinClrLst/>
+    <dgm:txFillClrLst meth="repeat">
+      <a:schemeClr val="dk1"/>
+    </dgm:txFillClrLst>
+    <dgm:txEffectClrLst/>
+  </dgm:styleLbl>
+  <dgm:styleLbl name="solidFgAcc1">
+    <dgm:fillClrLst meth="repeat">
+      <a:schemeClr val="lt1"/>
+    </dgm:fillClrLst>
+    <dgm:linClrLst>
+      <a:schemeClr val="accent4"/>
+      <a:schemeClr val="accent5"/>
+    </dgm:linClrLst>
+    <dgm:effectClrLst/>
+    <dgm:txLinClrLst/>
+    <dgm:txFillClrLst meth="repeat">
+      <a:schemeClr val="dk1"/>
+    </dgm:txFillClrLst>
+    <dgm:txEffectClrLst/>
+  </dgm:styleLbl>
+  <dgm:styleLbl name="solidAlignAcc1">
+    <dgm:fillClrLst meth="repeat">
+      <a:schemeClr val="lt1"/>
+    </dgm:fillClrLst>
+    <dgm:linClrLst>
+      <a:schemeClr val="accent4"/>
+      <a:schemeClr val="accent5"/>
+    </dgm:linClrLst>
+    <dgm:effectClrLst/>
+    <dgm:txLinClrLst/>
+    <dgm:txFillClrLst meth="repeat">
+      <a:schemeClr val="dk1"/>
+    </dgm:txFillClrLst>
+    <dgm:txEffectClrLst/>
+  </dgm:styleLbl>
+  <dgm:styleLbl name="solidBgAcc1">
+    <dgm:fillClrLst meth="repeat">
+      <a:schemeClr val="lt1"/>
+    </dgm:fillClrLst>
+    <dgm:linClrLst>
+      <a:schemeClr val="accent4"/>
+      <a:schemeClr val="accent5"/>
+    </dgm:linClrLst>
+    <dgm:effectClrLst/>
+    <dgm:txLinClrLst/>
+    <dgm:txFillClrLst meth="repeat">
+      <a:schemeClr val="dk1"/>
+    </dgm:txFillClrLst>
+    <dgm:txEffectClrLst/>
+  </dgm:styleLbl>
+  <dgm:styleLbl name="fgAccFollowNode1">
+    <dgm:fillClrLst>
+      <a:schemeClr val="accent4">
+        <a:tint val="40000"/>
+        <a:alpha val="90000"/>
+      </a:schemeClr>
+      <a:schemeClr val="accent5">
+        <a:tint val="40000"/>
+        <a:alpha val="90000"/>
+      </a:schemeClr>
+    </dgm:fillClrLst>
+    <dgm:linClrLst>
+      <a:schemeClr val="accent4">
+        <a:tint val="40000"/>
+        <a:alpha val="90000"/>
+      </a:schemeClr>
+      <a:schemeClr val="accent5">
+        <a:tint val="40000"/>
+        <a:alpha val="90000"/>
+      </a:schemeClr>
+    </dgm:linClrLst>
+    <dgm:effectClrLst/>
+    <dgm:txLinClrLst/>
+    <dgm:txFillClrLst meth="repeat">
+      <a:schemeClr val="dk1"/>
+    </dgm:txFillClrLst>
+    <dgm:txEffectClrLst/>
+  </dgm:styleLbl>
+  <dgm:styleLbl name="alignAccFollowNode1">
+    <dgm:fillClrLst>
+      <a:schemeClr val="accent4">
+        <a:tint val="40000"/>
+        <a:alpha val="90000"/>
+      </a:schemeClr>
+      <a:schemeClr val="accent5">
+        <a:tint val="40000"/>
+        <a:alpha val="90000"/>
+      </a:schemeClr>
+    </dgm:fillClrLst>
+    <dgm:linClrLst>
+      <a:schemeClr val="accent4">
+        <a:tint val="40000"/>
+        <a:alpha val="90000"/>
+      </a:schemeClr>
+      <a:schemeClr val="accent5">
+        <a:tint val="40000"/>
+        <a:alpha val="90000"/>
+      </a:schemeClr>
+    </dgm:linClrLst>
+    <dgm:effectClrLst/>
+    <dgm:txLinClrLst/>
+    <dgm:txFillClrLst meth="repeat">
+      <a:schemeClr val="dk1"/>
+    </dgm:txFillClrLst>
+    <dgm:txEffectClrLst/>
+  </dgm:styleLbl>
+  <dgm:styleLbl name="bgAccFollowNode1">
+    <dgm:fillClrLst>
+      <a:schemeClr val="accent4">
+        <a:tint val="40000"/>
+        <a:alpha val="90000"/>
+      </a:schemeClr>
+      <a:schemeClr val="accent5">
+        <a:tint val="40000"/>
+        <a:alpha val="90000"/>
+      </a:schemeClr>
+    </dgm:fillClrLst>
+    <dgm:linClrLst>
+      <a:schemeClr val="accent4">
+        <a:tint val="40000"/>
+        <a:alpha val="90000"/>
+      </a:schemeClr>
+      <a:schemeClr val="accent5">
+        <a:tint val="40000"/>
+        <a:alpha val="90000"/>
+      </a:schemeClr>
+    </dgm:linClrLst>
+    <dgm:effectClrLst/>
+    <dgm:txLinClrLst/>
+    <dgm:txFillClrLst meth="repeat">
+      <a:schemeClr val="dk1"/>
+    </dgm:txFillClrLst>
+    <dgm:txEffectClrLst/>
+  </dgm:styleLbl>
+  <dgm:styleLbl name="fgAcc0">
+    <dgm:fillClrLst meth="repeat">
+      <a:schemeClr val="lt1">
+        <a:alpha val="90000"/>
+      </a:schemeClr>
+    </dgm:fillClrLst>
+    <dgm:linClrLst>
+      <a:schemeClr val="accent3"/>
+    </dgm:linClrLst>
+    <dgm:effectClrLst/>
+    <dgm:txLinClrLst/>
+    <dgm:txFillClrLst meth="repeat">
+      <a:schemeClr val="dk1"/>
+    </dgm:txFillClrLst>
+    <dgm:txEffectClrLst/>
+  </dgm:styleLbl>
+  <dgm:styleLbl name="fgAcc2">
+    <dgm:fillClrLst meth="repeat">
+      <a:schemeClr val="lt1">
+        <a:alpha val="90000"/>
+      </a:schemeClr>
+    </dgm:fillClrLst>
+    <dgm:linClrLst>
+      <a:schemeClr val="accent5"/>
+    </dgm:linClrLst>
+    <dgm:effectClrLst/>
+    <dgm:txLinClrLst/>
+    <dgm:txFillClrLst meth="repeat">
+      <a:schemeClr val="dk1"/>
+    </dgm:txFillClrLst>
+    <dgm:txEffectClrLst/>
+  </dgm:styleLbl>
+  <dgm:styleLbl name="fgAcc3">
+    <dgm:fillClrLst meth="repeat">
+      <a:schemeClr val="lt1">
+        <a:alpha val="90000"/>
+      </a:schemeClr>
+    </dgm:fillClrLst>
+    <dgm:linClrLst>
+      <a:schemeClr val="accent6"/>
+    </dgm:linClrLst>
+    <dgm:effectClrLst/>
+    <dgm:txLinClrLst/>
+    <dgm:txFillClrLst meth="repeat">
+      <a:schemeClr val="dk1"/>
+    </dgm:txFillClrLst>
+    <dgm:txEffectClrLst/>
+  </dgm:styleLbl>
+  <dgm:styleLbl name="fgAcc4">
+    <dgm:fillClrLst meth="repeat">
+      <a:schemeClr val="lt1">
+        <a:alpha val="90000"/>
+      </a:schemeClr>
+    </dgm:fillClrLst>
+    <dgm:linClrLst>
+      <a:schemeClr val="accent1"/>
+    </dgm:linClrLst>
+    <dgm:effectClrLst/>
+    <dgm:txLinClrLst/>
+    <dgm:txFillClrLst meth="repeat">
+      <a:schemeClr val="dk1"/>
+    </dgm:txFillClrLst>
+    <dgm:txEffectClrLst/>
+  </dgm:styleLbl>
+  <dgm:styleLbl name="bgShp">
+    <dgm:fillClrLst meth="repeat">
+      <a:schemeClr val="accent4">
+        <a:tint val="40000"/>
+      </a:schemeClr>
+    </dgm:fillClrLst>
+    <dgm:linClrLst meth="repeat">
+      <a:schemeClr val="dk1"/>
+    </dgm:linClrLst>
+    <dgm:effectClrLst/>
+    <dgm:txLinClrLst/>
+    <dgm:txFillClrLst meth="repeat">
+      <a:schemeClr val="dk1"/>
+    </dgm:txFillClrLst>
+    <dgm:txEffectClrLst/>
+  </dgm:styleLbl>
+  <dgm:styleLbl name="dkBgShp">
+    <dgm:fillClrLst meth="repeat">
+      <a:schemeClr val="accent4">
+        <a:shade val="90000"/>
+      </a:schemeClr>
+    </dgm:fillClrLst>
+    <dgm:linClrLst meth="repeat">
+      <a:schemeClr val="dk1"/>
+    </dgm:linClrLst>
+    <dgm:effectClrLst/>
+    <dgm:txLinClrLst/>
+    <dgm:txFillClrLst meth="repeat">
+      <a:schemeClr val="lt1"/>
+    </dgm:txFillClrLst>
+    <dgm:txEffectClrLst/>
+  </dgm:styleLbl>
+  <dgm:styleLbl name="trBgShp">
+    <dgm:fillClrLst meth="repeat">
+      <a:schemeClr val="accent4">
+        <a:tint val="50000"/>
+        <a:alpha val="40000"/>
+      </a:schemeClr>
+    </dgm:fillClrLst>
+    <dgm:linClrLst meth="repeat">
+      <a:schemeClr val="accent4"/>
+    </dgm:linClrLst>
+    <dgm:effectClrLst/>
+    <dgm:txLinClrLst/>
+    <dgm:txFillClrLst meth="repeat">
+      <a:schemeClr val="lt1"/>
+    </dgm:txFillClrLst>
+    <dgm:txEffectClrLst/>
+  </dgm:styleLbl>
+  <dgm:styleLbl name="fgShp">
+    <dgm:fillClrLst meth="repeat">
+      <a:schemeClr val="accent4">
+        <a:tint val="40000"/>
+      </a:schemeClr>
+    </dgm:fillClrLst>
+    <dgm:linClrLst meth="repeat">
+      <a:schemeClr val="lt1"/>
+    </dgm:linClrLst>
+    <dgm:effectClrLst/>
+    <dgm:txLinClrLst/>
+    <dgm:txFillClrLst meth="repeat">
+      <a:schemeClr val="dk1"/>
+    </dgm:txFillClrLst>
+    <dgm:txEffectClrLst/>
+  </dgm:styleLbl>
+  <dgm:styleLbl name="revTx">
+    <dgm:fillClrLst meth="repeat">
+      <a:schemeClr val="lt1">
+        <a:alpha val="0"/>
+      </a:schemeClr>
+    </dgm:fillClrLst>
+    <dgm:linClrLst meth="repeat">
+      <a:schemeClr val="dk1">
+        <a:alpha val="0"/>
+      </a:schemeClr>
+    </dgm:linClrLst>
+    <dgm:effectClrLst/>
+    <dgm:txLinClrLst/>
+    <dgm:txFillClrLst meth="repeat">
+      <a:schemeClr val="tx1"/>
+    </dgm:txFillClrLst>
+    <dgm:txEffectClrLst/>
+  </dgm:styleLbl>
+</dgm:colorsDef>
+</file>
+
+<file path=word/diagrams/data1.xml><?xml version="1.0" encoding="utf-8"?>
+<dgm:dataModel xmlns:dgm="http://schemas.openxmlformats.org/drawingml/2006/diagram" xmlns:a="http://schemas.openxmlformats.org/drawingml/2006/main">
+  <dgm:ptLst>
+    <dgm:pt modelId="{F87770B5-56B2-4C27-8007-CBD2DE5B2EA9}" type="doc">
+      <dgm:prSet loTypeId="urn:microsoft.com/office/officeart/2005/8/layout/hChevron3" loCatId="process" qsTypeId="urn:microsoft.com/office/officeart/2005/8/quickstyle/simple1" qsCatId="simple" csTypeId="urn:microsoft.com/office/officeart/2005/8/colors/colorful4" csCatId="colorful" phldr="1"/>
+      <dgm:spPr/>
+    </dgm:pt>
+    <dgm:pt modelId="{19C0FF3A-7DF5-41E7-843E-CC98D1439E33}">
+      <dgm:prSet phldrT="[Text]"/>
+      <dgm:spPr/>
+      <dgm:t>
+        <a:bodyPr/>
+        <a:lstStyle/>
+        <a:p>
+          <a:r>
+            <a:rPr lang="en-IN" b="1"/>
+            <a:t>Input Individuals &amp; File Locations</a:t>
+          </a:r>
+        </a:p>
+      </dgm:t>
+    </dgm:pt>
+    <dgm:pt modelId="{5F65EE9E-E432-4E92-AA8E-45605B01DF7B}" type="parTrans" cxnId="{5A2EF92F-1C7B-4923-A97D-970E29573114}">
+      <dgm:prSet/>
+      <dgm:spPr/>
+      <dgm:t>
+        <a:bodyPr/>
+        <a:lstStyle/>
+        <a:p>
+          <a:endParaRPr lang="en-IN"/>
+        </a:p>
+      </dgm:t>
+    </dgm:pt>
+    <dgm:pt modelId="{2133E6A3-AEDF-4E81-8C82-91E93E66D851}" type="sibTrans" cxnId="{5A2EF92F-1C7B-4923-A97D-970E29573114}">
+      <dgm:prSet/>
+      <dgm:spPr/>
+      <dgm:t>
+        <a:bodyPr/>
+        <a:lstStyle/>
+        <a:p>
+          <a:endParaRPr lang="en-IN"/>
+        </a:p>
+      </dgm:t>
+    </dgm:pt>
+    <dgm:pt modelId="{42F8AB05-8525-4277-8B55-A0C5B7C6EC95}">
+      <dgm:prSet phldrT="[Text]"/>
+      <dgm:spPr/>
+      <dgm:t>
+        <a:bodyPr/>
+        <a:lstStyle/>
+        <a:p>
+          <a:r>
+            <a:rPr lang="en-IN" b="1"/>
+            <a:t>Establish Relationships between Individuals</a:t>
+          </a:r>
+        </a:p>
+      </dgm:t>
+    </dgm:pt>
+    <dgm:pt modelId="{16AEF430-6B35-4BA4-8317-9F30983D009C}" type="parTrans" cxnId="{497E842A-6B65-4D6F-9AAF-93B7A7439E53}">
+      <dgm:prSet/>
+      <dgm:spPr/>
+      <dgm:t>
+        <a:bodyPr/>
+        <a:lstStyle/>
+        <a:p>
+          <a:endParaRPr lang="en-IN"/>
+        </a:p>
+      </dgm:t>
+    </dgm:pt>
+    <dgm:pt modelId="{19E04A5C-AD74-49B5-AC07-D6BB25B8C072}" type="sibTrans" cxnId="{497E842A-6B65-4D6F-9AAF-93B7A7439E53}">
+      <dgm:prSet/>
+      <dgm:spPr/>
+      <dgm:t>
+        <a:bodyPr/>
+        <a:lstStyle/>
+        <a:p>
+          <a:endParaRPr lang="en-IN"/>
+        </a:p>
+      </dgm:t>
+    </dgm:pt>
+    <dgm:pt modelId="{033343C0-F40E-4E83-A7BB-61DCACA57F05}">
+      <dgm:prSet phldrT="[Text]"/>
+      <dgm:spPr/>
+      <dgm:t>
+        <a:bodyPr/>
+        <a:lstStyle/>
+        <a:p>
+          <a:r>
+            <a:rPr lang="en-IN" b="1"/>
+            <a:t>Establish relationships between individuals and Media Files</a:t>
+          </a:r>
+        </a:p>
+      </dgm:t>
+    </dgm:pt>
+    <dgm:pt modelId="{401AF186-8B66-466B-B6D5-D8180ADE7C31}" type="parTrans" cxnId="{2228119B-E19C-4423-AB93-BCB66FC057BD}">
+      <dgm:prSet/>
+      <dgm:spPr/>
+      <dgm:t>
+        <a:bodyPr/>
+        <a:lstStyle/>
+        <a:p>
+          <a:endParaRPr lang="en-IN"/>
+        </a:p>
+      </dgm:t>
+    </dgm:pt>
+    <dgm:pt modelId="{B2AD4922-66A9-42DC-B6AA-93CE8E1A7367}" type="sibTrans" cxnId="{2228119B-E19C-4423-AB93-BCB66FC057BD}">
+      <dgm:prSet/>
+      <dgm:spPr/>
+      <dgm:t>
+        <a:bodyPr/>
+        <a:lstStyle/>
+        <a:p>
+          <a:endParaRPr lang="en-IN"/>
+        </a:p>
+      </dgm:t>
+    </dgm:pt>
+    <dgm:pt modelId="{5C36F39E-9180-4AD1-A97E-8182848F217A}">
+      <dgm:prSet/>
+      <dgm:spPr/>
+      <dgm:t>
+        <a:bodyPr/>
+        <a:lstStyle/>
+        <a:p>
+          <a:r>
+            <a:rPr lang="en-IN" b="1"/>
+            <a:t>Store the information in a Database</a:t>
+          </a:r>
+        </a:p>
+      </dgm:t>
+    </dgm:pt>
+    <dgm:pt modelId="{743E7E6D-7D3F-4982-AB31-49C01F0587D3}" type="parTrans" cxnId="{62250671-BBFD-4213-8EEB-68AE32464018}">
+      <dgm:prSet/>
+      <dgm:spPr/>
+      <dgm:t>
+        <a:bodyPr/>
+        <a:lstStyle/>
+        <a:p>
+          <a:endParaRPr lang="en-IN"/>
+        </a:p>
+      </dgm:t>
+    </dgm:pt>
+    <dgm:pt modelId="{81CE6136-AF00-43FD-90F0-2B1132252A01}" type="sibTrans" cxnId="{62250671-BBFD-4213-8EEB-68AE32464018}">
+      <dgm:prSet/>
+      <dgm:spPr/>
+      <dgm:t>
+        <a:bodyPr/>
+        <a:lstStyle/>
+        <a:p>
+          <a:endParaRPr lang="en-IN"/>
+        </a:p>
+      </dgm:t>
+    </dgm:pt>
+    <dgm:pt modelId="{623328C3-2C09-49C1-94C8-CF11FB70D6DD}">
+      <dgm:prSet/>
+      <dgm:spPr/>
+      <dgm:t>
+        <a:bodyPr/>
+        <a:lstStyle/>
+        <a:p>
+          <a:r>
+            <a:rPr lang="en-IN" b="1"/>
+            <a:t>Query the database and return results based on user's requirements</a:t>
+          </a:r>
+        </a:p>
+      </dgm:t>
+    </dgm:pt>
+    <dgm:pt modelId="{66D15125-F1A4-45E6-A72F-10E3B1044D09}" type="parTrans" cxnId="{D13B6CEB-F3AE-480C-B132-A632856711AF}">
+      <dgm:prSet/>
+      <dgm:spPr/>
+      <dgm:t>
+        <a:bodyPr/>
+        <a:lstStyle/>
+        <a:p>
+          <a:endParaRPr lang="en-IN"/>
+        </a:p>
+      </dgm:t>
+    </dgm:pt>
+    <dgm:pt modelId="{99E4B80D-AEDA-4A59-BD29-074250DE349E}" type="sibTrans" cxnId="{D13B6CEB-F3AE-480C-B132-A632856711AF}">
+      <dgm:prSet/>
+      <dgm:spPr/>
+      <dgm:t>
+        <a:bodyPr/>
+        <a:lstStyle/>
+        <a:p>
+          <a:endParaRPr lang="en-IN"/>
+        </a:p>
+      </dgm:t>
+    </dgm:pt>
+    <dgm:pt modelId="{0C0F60D2-A7A9-432A-B260-AAC53B3BBE74}" type="pres">
+      <dgm:prSet presAssocID="{F87770B5-56B2-4C27-8007-CBD2DE5B2EA9}" presName="Name0" presStyleCnt="0">
+        <dgm:presLayoutVars>
+          <dgm:dir/>
+          <dgm:resizeHandles val="exact"/>
+        </dgm:presLayoutVars>
+      </dgm:prSet>
+      <dgm:spPr/>
+    </dgm:pt>
+    <dgm:pt modelId="{1E51B3BD-6C38-4AF3-B971-48A231B121B9}" type="pres">
+      <dgm:prSet presAssocID="{19C0FF3A-7DF5-41E7-843E-CC98D1439E33}" presName="parTxOnly" presStyleLbl="node1" presStyleIdx="0" presStyleCnt="5">
+        <dgm:presLayoutVars>
+          <dgm:bulletEnabled val="1"/>
+        </dgm:presLayoutVars>
+      </dgm:prSet>
+      <dgm:spPr/>
+    </dgm:pt>
+    <dgm:pt modelId="{B87402BE-0A70-4B6F-A4E6-5EE08D406499}" type="pres">
+      <dgm:prSet presAssocID="{2133E6A3-AEDF-4E81-8C82-91E93E66D851}" presName="parSpace" presStyleCnt="0"/>
+      <dgm:spPr/>
+    </dgm:pt>
+    <dgm:pt modelId="{FB0BA481-C3C5-4E29-9161-93748C471B70}" type="pres">
+      <dgm:prSet presAssocID="{42F8AB05-8525-4277-8B55-A0C5B7C6EC95}" presName="parTxOnly" presStyleLbl="node1" presStyleIdx="1" presStyleCnt="5">
+        <dgm:presLayoutVars>
+          <dgm:bulletEnabled val="1"/>
+        </dgm:presLayoutVars>
+      </dgm:prSet>
+      <dgm:spPr/>
+    </dgm:pt>
+    <dgm:pt modelId="{07CFAA1F-F093-4EEA-81B8-1ABAF4B3CAE1}" type="pres">
+      <dgm:prSet presAssocID="{19E04A5C-AD74-49B5-AC07-D6BB25B8C072}" presName="parSpace" presStyleCnt="0"/>
+      <dgm:spPr/>
+    </dgm:pt>
+    <dgm:pt modelId="{B63F2972-FFA4-4E06-B7CA-6CB22577CAB0}" type="pres">
+      <dgm:prSet presAssocID="{033343C0-F40E-4E83-A7BB-61DCACA57F05}" presName="parTxOnly" presStyleLbl="node1" presStyleIdx="2" presStyleCnt="5">
+        <dgm:presLayoutVars>
+          <dgm:bulletEnabled val="1"/>
+        </dgm:presLayoutVars>
+      </dgm:prSet>
+      <dgm:spPr/>
+    </dgm:pt>
+    <dgm:pt modelId="{53BF63D1-4A22-4892-A491-481DFD2545D8}" type="pres">
+      <dgm:prSet presAssocID="{B2AD4922-66A9-42DC-B6AA-93CE8E1A7367}" presName="parSpace" presStyleCnt="0"/>
+      <dgm:spPr/>
+    </dgm:pt>
+    <dgm:pt modelId="{D3C2FD3B-A3C5-4E7F-A01E-090594E6A329}" type="pres">
+      <dgm:prSet presAssocID="{5C36F39E-9180-4AD1-A97E-8182848F217A}" presName="parTxOnly" presStyleLbl="node1" presStyleIdx="3" presStyleCnt="5">
+        <dgm:presLayoutVars>
+          <dgm:bulletEnabled val="1"/>
+        </dgm:presLayoutVars>
+      </dgm:prSet>
+      <dgm:spPr/>
+    </dgm:pt>
+    <dgm:pt modelId="{2EC15FB7-75E9-47E6-B6B3-657F16432559}" type="pres">
+      <dgm:prSet presAssocID="{81CE6136-AF00-43FD-90F0-2B1132252A01}" presName="parSpace" presStyleCnt="0"/>
+      <dgm:spPr/>
+    </dgm:pt>
+    <dgm:pt modelId="{C515C3F7-CFC2-4A72-BBE0-00715AC65706}" type="pres">
+      <dgm:prSet presAssocID="{623328C3-2C09-49C1-94C8-CF11FB70D6DD}" presName="parTxOnly" presStyleLbl="node1" presStyleIdx="4" presStyleCnt="5">
+        <dgm:presLayoutVars>
+          <dgm:bulletEnabled val="1"/>
+        </dgm:presLayoutVars>
+      </dgm:prSet>
+      <dgm:spPr/>
+    </dgm:pt>
+  </dgm:ptLst>
+  <dgm:cxnLst>
+    <dgm:cxn modelId="{497E842A-6B65-4D6F-9AAF-93B7A7439E53}" srcId="{F87770B5-56B2-4C27-8007-CBD2DE5B2EA9}" destId="{42F8AB05-8525-4277-8B55-A0C5B7C6EC95}" srcOrd="1" destOrd="0" parTransId="{16AEF430-6B35-4BA4-8317-9F30983D009C}" sibTransId="{19E04A5C-AD74-49B5-AC07-D6BB25B8C072}"/>
+    <dgm:cxn modelId="{5A2EF92F-1C7B-4923-A97D-970E29573114}" srcId="{F87770B5-56B2-4C27-8007-CBD2DE5B2EA9}" destId="{19C0FF3A-7DF5-41E7-843E-CC98D1439E33}" srcOrd="0" destOrd="0" parTransId="{5F65EE9E-E432-4E92-AA8E-45605B01DF7B}" sibTransId="{2133E6A3-AEDF-4E81-8C82-91E93E66D851}"/>
+    <dgm:cxn modelId="{EADF0732-2CDB-439A-B9B9-E26F094D374A}" type="presOf" srcId="{5C36F39E-9180-4AD1-A97E-8182848F217A}" destId="{D3C2FD3B-A3C5-4E7F-A01E-090594E6A329}" srcOrd="0" destOrd="0" presId="urn:microsoft.com/office/officeart/2005/8/layout/hChevron3"/>
+    <dgm:cxn modelId="{62250671-BBFD-4213-8EEB-68AE32464018}" srcId="{F87770B5-56B2-4C27-8007-CBD2DE5B2EA9}" destId="{5C36F39E-9180-4AD1-A97E-8182848F217A}" srcOrd="3" destOrd="0" parTransId="{743E7E6D-7D3F-4982-AB31-49C01F0587D3}" sibTransId="{81CE6136-AF00-43FD-90F0-2B1132252A01}"/>
+    <dgm:cxn modelId="{9C91BC59-8AC1-47DB-85D9-D5869C5A03AF}" type="presOf" srcId="{623328C3-2C09-49C1-94C8-CF11FB70D6DD}" destId="{C515C3F7-CFC2-4A72-BBE0-00715AC65706}" srcOrd="0" destOrd="0" presId="urn:microsoft.com/office/officeart/2005/8/layout/hChevron3"/>
+    <dgm:cxn modelId="{AC507D86-85BB-4E8E-975B-2C7ACC5EB8FF}" type="presOf" srcId="{F87770B5-56B2-4C27-8007-CBD2DE5B2EA9}" destId="{0C0F60D2-A7A9-432A-B260-AAC53B3BBE74}" srcOrd="0" destOrd="0" presId="urn:microsoft.com/office/officeart/2005/8/layout/hChevron3"/>
+    <dgm:cxn modelId="{2228119B-E19C-4423-AB93-BCB66FC057BD}" srcId="{F87770B5-56B2-4C27-8007-CBD2DE5B2EA9}" destId="{033343C0-F40E-4E83-A7BB-61DCACA57F05}" srcOrd="2" destOrd="0" parTransId="{401AF186-8B66-466B-B6D5-D8180ADE7C31}" sibTransId="{B2AD4922-66A9-42DC-B6AA-93CE8E1A7367}"/>
+    <dgm:cxn modelId="{402F01AB-902B-406F-98F3-EECAA50BF25C}" type="presOf" srcId="{42F8AB05-8525-4277-8B55-A0C5B7C6EC95}" destId="{FB0BA481-C3C5-4E29-9161-93748C471B70}" srcOrd="0" destOrd="0" presId="urn:microsoft.com/office/officeart/2005/8/layout/hChevron3"/>
+    <dgm:cxn modelId="{E1956BC0-CAD3-45C6-95D6-AB3D371C4D5E}" type="presOf" srcId="{19C0FF3A-7DF5-41E7-843E-CC98D1439E33}" destId="{1E51B3BD-6C38-4AF3-B971-48A231B121B9}" srcOrd="0" destOrd="0" presId="urn:microsoft.com/office/officeart/2005/8/layout/hChevron3"/>
+    <dgm:cxn modelId="{687B18DB-0E7D-4852-B4EC-9200D24013E5}" type="presOf" srcId="{033343C0-F40E-4E83-A7BB-61DCACA57F05}" destId="{B63F2972-FFA4-4E06-B7CA-6CB22577CAB0}" srcOrd="0" destOrd="0" presId="urn:microsoft.com/office/officeart/2005/8/layout/hChevron3"/>
+    <dgm:cxn modelId="{D13B6CEB-F3AE-480C-B132-A632856711AF}" srcId="{F87770B5-56B2-4C27-8007-CBD2DE5B2EA9}" destId="{623328C3-2C09-49C1-94C8-CF11FB70D6DD}" srcOrd="4" destOrd="0" parTransId="{66D15125-F1A4-45E6-A72F-10E3B1044D09}" sibTransId="{99E4B80D-AEDA-4A59-BD29-074250DE349E}"/>
+    <dgm:cxn modelId="{B53FB128-7263-4809-B82B-054E13CE53E3}" type="presParOf" srcId="{0C0F60D2-A7A9-432A-B260-AAC53B3BBE74}" destId="{1E51B3BD-6C38-4AF3-B971-48A231B121B9}" srcOrd="0" destOrd="0" presId="urn:microsoft.com/office/officeart/2005/8/layout/hChevron3"/>
+    <dgm:cxn modelId="{0E50D6B2-69D6-4E9C-A029-3138D1D70CD6}" type="presParOf" srcId="{0C0F60D2-A7A9-432A-B260-AAC53B3BBE74}" destId="{B87402BE-0A70-4B6F-A4E6-5EE08D406499}" srcOrd="1" destOrd="0" presId="urn:microsoft.com/office/officeart/2005/8/layout/hChevron3"/>
+    <dgm:cxn modelId="{4D8F7B78-2798-4105-9734-A4B04CA5DC76}" type="presParOf" srcId="{0C0F60D2-A7A9-432A-B260-AAC53B3BBE74}" destId="{FB0BA481-C3C5-4E29-9161-93748C471B70}" srcOrd="2" destOrd="0" presId="urn:microsoft.com/office/officeart/2005/8/layout/hChevron3"/>
+    <dgm:cxn modelId="{38B234C7-0AAF-457D-9B6A-82B54CD84E3C}" type="presParOf" srcId="{0C0F60D2-A7A9-432A-B260-AAC53B3BBE74}" destId="{07CFAA1F-F093-4EEA-81B8-1ABAF4B3CAE1}" srcOrd="3" destOrd="0" presId="urn:microsoft.com/office/officeart/2005/8/layout/hChevron3"/>
+    <dgm:cxn modelId="{ED942EE8-F0F8-4928-9578-B620AFC89892}" type="presParOf" srcId="{0C0F60D2-A7A9-432A-B260-AAC53B3BBE74}" destId="{B63F2972-FFA4-4E06-B7CA-6CB22577CAB0}" srcOrd="4" destOrd="0" presId="urn:microsoft.com/office/officeart/2005/8/layout/hChevron3"/>
+    <dgm:cxn modelId="{94133808-95BB-4900-9D01-7571E6345002}" type="presParOf" srcId="{0C0F60D2-A7A9-432A-B260-AAC53B3BBE74}" destId="{53BF63D1-4A22-4892-A491-481DFD2545D8}" srcOrd="5" destOrd="0" presId="urn:microsoft.com/office/officeart/2005/8/layout/hChevron3"/>
+    <dgm:cxn modelId="{7C2C22C6-9814-4F8C-828E-904AF1A1BA17}" type="presParOf" srcId="{0C0F60D2-A7A9-432A-B260-AAC53B3BBE74}" destId="{D3C2FD3B-A3C5-4E7F-A01E-090594E6A329}" srcOrd="6" destOrd="0" presId="urn:microsoft.com/office/officeart/2005/8/layout/hChevron3"/>
+    <dgm:cxn modelId="{E8BC6733-8482-4396-A541-663D19AE4C0B}" type="presParOf" srcId="{0C0F60D2-A7A9-432A-B260-AAC53B3BBE74}" destId="{2EC15FB7-75E9-47E6-B6B3-657F16432559}" srcOrd="7" destOrd="0" presId="urn:microsoft.com/office/officeart/2005/8/layout/hChevron3"/>
+    <dgm:cxn modelId="{96A40920-B036-40E8-9E8C-4750E2A7A2AE}" type="presParOf" srcId="{0C0F60D2-A7A9-432A-B260-AAC53B3BBE74}" destId="{C515C3F7-CFC2-4A72-BBE0-00715AC65706}" srcOrd="8" destOrd="0" presId="urn:microsoft.com/office/officeart/2005/8/layout/hChevron3"/>
+  </dgm:cxnLst>
+  <dgm:bg/>
+  <dgm:whole/>
+  <dgm:extLst>
+    <a:ext uri="http://schemas.microsoft.com/office/drawing/2008/diagram">
+      <dsp:dataModelExt xmlns:dsp="http://schemas.microsoft.com/office/drawing/2008/diagram" relId="rId12" minVer="http://schemas.openxmlformats.org/drawingml/2006/diagram"/>
+    </a:ext>
+  </dgm:extLst>
+</dgm:dataModel>
+</file>
+
+<file path=word/diagrams/drawing1.xml><?xml version="1.0" encoding="utf-8"?>
+<dsp:drawing xmlns:dgm="http://schemas.openxmlformats.org/drawingml/2006/diagram" xmlns:dsp="http://schemas.microsoft.com/office/drawing/2008/diagram" xmlns:a="http://schemas.openxmlformats.org/drawingml/2006/main">
+  <dsp:spTree>
+    <dsp:nvGrpSpPr>
+      <dsp:cNvPr id="0" name=""/>
+      <dsp:cNvGrpSpPr/>
+    </dsp:nvGrpSpPr>
+    <dsp:grpSpPr/>
+    <dsp:sp modelId="{1E51B3BD-6C38-4AF3-B971-48A231B121B9}">
+      <dsp:nvSpPr>
+        <dsp:cNvPr id="0" name=""/>
+        <dsp:cNvSpPr/>
+      </dsp:nvSpPr>
+      <dsp:spPr>
+        <a:xfrm>
+          <a:off x="824" y="1119176"/>
+          <a:ext cx="1607676" cy="643070"/>
+        </a:xfrm>
+        <a:prstGeom prst="homePlate">
+          <a:avLst/>
+        </a:prstGeom>
+        <a:solidFill>
+          <a:schemeClr val="accent4">
+            <a:hueOff val="0"/>
+            <a:satOff val="0"/>
+            <a:lumOff val="0"/>
+            <a:alphaOff val="0"/>
+          </a:schemeClr>
+        </a:solidFill>
+        <a:ln w="28575" cap="flat" cmpd="sng" algn="ctr">
+          <a:solidFill>
+            <a:schemeClr val="lt1">
+              <a:hueOff val="0"/>
+              <a:satOff val="0"/>
+              <a:lumOff val="0"/>
+              <a:alphaOff val="0"/>
+            </a:schemeClr>
+          </a:solidFill>
+          <a:prstDash val="solid"/>
+        </a:ln>
+        <a:effectLst/>
+      </dsp:spPr>
+      <dsp:style>
+        <a:lnRef idx="2">
+          <a:scrgbClr r="0" g="0" b="0"/>
+        </a:lnRef>
+        <a:fillRef idx="1">
+          <a:scrgbClr r="0" g="0" b="0"/>
+        </a:fillRef>
+        <a:effectRef idx="0">
+          <a:scrgbClr r="0" g="0" b="0"/>
+        </a:effectRef>
+        <a:fontRef idx="minor">
+          <a:schemeClr val="lt1"/>
+        </a:fontRef>
+      </dsp:style>
+      <dsp:txBody>
+        <a:bodyPr spcFirstLastPara="0" vert="horz" wrap="square" lIns="42672" tIns="21336" rIns="10668" bIns="21336" numCol="1" spcCol="1270" anchor="ctr" anchorCtr="0">
+          <a:noAutofit/>
+        </a:bodyPr>
+        <a:lstStyle/>
+        <a:p>
+          <a:pPr marL="0" lvl="0" indent="0" algn="ctr" defTabSz="355600">
+            <a:lnSpc>
+              <a:spcPct val="90000"/>
+            </a:lnSpc>
+            <a:spcBef>
+              <a:spcPct val="0"/>
+            </a:spcBef>
+            <a:spcAft>
+              <a:spcPct val="35000"/>
+            </a:spcAft>
+            <a:buNone/>
+          </a:pPr>
+          <a:r>
+            <a:rPr lang="en-IN" sz="800" b="1" kern="1200"/>
+            <a:t>Input Individuals &amp; File Locations</a:t>
+          </a:r>
+        </a:p>
+      </dsp:txBody>
+      <dsp:txXfrm>
+        <a:off x="824" y="1119176"/>
+        <a:ext cx="1446909" cy="643070"/>
+      </dsp:txXfrm>
+    </dsp:sp>
+    <dsp:sp modelId="{FB0BA481-C3C5-4E29-9161-93748C471B70}">
+      <dsp:nvSpPr>
+        <dsp:cNvPr id="0" name=""/>
+        <dsp:cNvSpPr/>
+      </dsp:nvSpPr>
+      <dsp:spPr>
+        <a:xfrm>
+          <a:off x="1286965" y="1119176"/>
+          <a:ext cx="1607676" cy="643070"/>
+        </a:xfrm>
+        <a:prstGeom prst="chevron">
+          <a:avLst/>
+        </a:prstGeom>
+        <a:solidFill>
+          <a:schemeClr val="accent4">
+            <a:hueOff val="685888"/>
+            <a:satOff val="24800"/>
+            <a:lumOff val="-98"/>
+            <a:alphaOff val="0"/>
+          </a:schemeClr>
+        </a:solidFill>
+        <a:ln w="28575" cap="flat" cmpd="sng" algn="ctr">
+          <a:solidFill>
+            <a:schemeClr val="lt1">
+              <a:hueOff val="0"/>
+              <a:satOff val="0"/>
+              <a:lumOff val="0"/>
+              <a:alphaOff val="0"/>
+            </a:schemeClr>
+          </a:solidFill>
+          <a:prstDash val="solid"/>
+        </a:ln>
+        <a:effectLst/>
+      </dsp:spPr>
+      <dsp:style>
+        <a:lnRef idx="2">
+          <a:scrgbClr r="0" g="0" b="0"/>
+        </a:lnRef>
+        <a:fillRef idx="1">
+          <a:scrgbClr r="0" g="0" b="0"/>
+        </a:fillRef>
+        <a:effectRef idx="0">
+          <a:scrgbClr r="0" g="0" b="0"/>
+        </a:effectRef>
+        <a:fontRef idx="minor">
+          <a:schemeClr val="lt1"/>
+        </a:fontRef>
+      </dsp:style>
+      <dsp:txBody>
+        <a:bodyPr spcFirstLastPara="0" vert="horz" wrap="square" lIns="32004" tIns="21336" rIns="10668" bIns="21336" numCol="1" spcCol="1270" anchor="ctr" anchorCtr="0">
+          <a:noAutofit/>
+        </a:bodyPr>
+        <a:lstStyle/>
+        <a:p>
+          <a:pPr marL="0" lvl="0" indent="0" algn="ctr" defTabSz="355600">
+            <a:lnSpc>
+              <a:spcPct val="90000"/>
+            </a:lnSpc>
+            <a:spcBef>
+              <a:spcPct val="0"/>
+            </a:spcBef>
+            <a:spcAft>
+              <a:spcPct val="35000"/>
+            </a:spcAft>
+            <a:buNone/>
+          </a:pPr>
+          <a:r>
+            <a:rPr lang="en-IN" sz="800" b="1" kern="1200"/>
+            <a:t>Establish Relationships between Individuals</a:t>
+          </a:r>
+        </a:p>
+      </dsp:txBody>
+      <dsp:txXfrm>
+        <a:off x="1608500" y="1119176"/>
+        <a:ext cx="964606" cy="643070"/>
+      </dsp:txXfrm>
+    </dsp:sp>
+    <dsp:sp modelId="{B63F2972-FFA4-4E06-B7CA-6CB22577CAB0}">
+      <dsp:nvSpPr>
+        <dsp:cNvPr id="0" name=""/>
+        <dsp:cNvSpPr/>
+      </dsp:nvSpPr>
+      <dsp:spPr>
+        <a:xfrm>
+          <a:off x="2573106" y="1119176"/>
+          <a:ext cx="1607676" cy="643070"/>
+        </a:xfrm>
+        <a:prstGeom prst="chevron">
+          <a:avLst/>
+        </a:prstGeom>
+        <a:solidFill>
+          <a:schemeClr val="accent4">
+            <a:hueOff val="1371777"/>
+            <a:satOff val="49600"/>
+            <a:lumOff val="-196"/>
+            <a:alphaOff val="0"/>
+          </a:schemeClr>
+        </a:solidFill>
+        <a:ln w="28575" cap="flat" cmpd="sng" algn="ctr">
+          <a:solidFill>
+            <a:schemeClr val="lt1">
+              <a:hueOff val="0"/>
+              <a:satOff val="0"/>
+              <a:lumOff val="0"/>
+              <a:alphaOff val="0"/>
+            </a:schemeClr>
+          </a:solidFill>
+          <a:prstDash val="solid"/>
+        </a:ln>
+        <a:effectLst/>
+      </dsp:spPr>
+      <dsp:style>
+        <a:lnRef idx="2">
+          <a:scrgbClr r="0" g="0" b="0"/>
+        </a:lnRef>
+        <a:fillRef idx="1">
+          <a:scrgbClr r="0" g="0" b="0"/>
+        </a:fillRef>
+        <a:effectRef idx="0">
+          <a:scrgbClr r="0" g="0" b="0"/>
+        </a:effectRef>
+        <a:fontRef idx="minor">
+          <a:schemeClr val="lt1"/>
+        </a:fontRef>
+      </dsp:style>
+      <dsp:txBody>
+        <a:bodyPr spcFirstLastPara="0" vert="horz" wrap="square" lIns="32004" tIns="21336" rIns="10668" bIns="21336" numCol="1" spcCol="1270" anchor="ctr" anchorCtr="0">
+          <a:noAutofit/>
+        </a:bodyPr>
+        <a:lstStyle/>
+        <a:p>
+          <a:pPr marL="0" lvl="0" indent="0" algn="ctr" defTabSz="355600">
+            <a:lnSpc>
+              <a:spcPct val="90000"/>
+            </a:lnSpc>
+            <a:spcBef>
+              <a:spcPct val="0"/>
+            </a:spcBef>
+            <a:spcAft>
+              <a:spcPct val="35000"/>
+            </a:spcAft>
+            <a:buNone/>
+          </a:pPr>
+          <a:r>
+            <a:rPr lang="en-IN" sz="800" b="1" kern="1200"/>
+            <a:t>Establish relationships between individuals and Media Files</a:t>
+          </a:r>
+        </a:p>
+      </dsp:txBody>
+      <dsp:txXfrm>
+        <a:off x="2894641" y="1119176"/>
+        <a:ext cx="964606" cy="643070"/>
+      </dsp:txXfrm>
+    </dsp:sp>
+    <dsp:sp modelId="{D3C2FD3B-A3C5-4E7F-A01E-090594E6A329}">
+      <dsp:nvSpPr>
+        <dsp:cNvPr id="0" name=""/>
+        <dsp:cNvSpPr/>
+      </dsp:nvSpPr>
+      <dsp:spPr>
+        <a:xfrm>
+          <a:off x="3859247" y="1119176"/>
+          <a:ext cx="1607676" cy="643070"/>
+        </a:xfrm>
+        <a:prstGeom prst="chevron">
+          <a:avLst/>
+        </a:prstGeom>
+        <a:solidFill>
+          <a:schemeClr val="accent4">
+            <a:hueOff val="2057666"/>
+            <a:satOff val="74400"/>
+            <a:lumOff val="-295"/>
+            <a:alphaOff val="0"/>
+          </a:schemeClr>
+        </a:solidFill>
+        <a:ln w="28575" cap="flat" cmpd="sng" algn="ctr">
+          <a:solidFill>
+            <a:schemeClr val="lt1">
+              <a:hueOff val="0"/>
+              <a:satOff val="0"/>
+              <a:lumOff val="0"/>
+              <a:alphaOff val="0"/>
+            </a:schemeClr>
+          </a:solidFill>
+          <a:prstDash val="solid"/>
+        </a:ln>
+        <a:effectLst/>
+      </dsp:spPr>
+      <dsp:style>
+        <a:lnRef idx="2">
+          <a:scrgbClr r="0" g="0" b="0"/>
+        </a:lnRef>
+        <a:fillRef idx="1">
+          <a:scrgbClr r="0" g="0" b="0"/>
+        </a:fillRef>
+        <a:effectRef idx="0">
+          <a:scrgbClr r="0" g="0" b="0"/>
+        </a:effectRef>
+        <a:fontRef idx="minor">
+          <a:schemeClr val="lt1"/>
+        </a:fontRef>
+      </dsp:style>
+      <dsp:txBody>
+        <a:bodyPr spcFirstLastPara="0" vert="horz" wrap="square" lIns="32004" tIns="21336" rIns="10668" bIns="21336" numCol="1" spcCol="1270" anchor="ctr" anchorCtr="0">
+          <a:noAutofit/>
+        </a:bodyPr>
+        <a:lstStyle/>
+        <a:p>
+          <a:pPr marL="0" lvl="0" indent="0" algn="ctr" defTabSz="355600">
+            <a:lnSpc>
+              <a:spcPct val="90000"/>
+            </a:lnSpc>
+            <a:spcBef>
+              <a:spcPct val="0"/>
+            </a:spcBef>
+            <a:spcAft>
+              <a:spcPct val="35000"/>
+            </a:spcAft>
+            <a:buNone/>
+          </a:pPr>
+          <a:r>
+            <a:rPr lang="en-IN" sz="800" b="1" kern="1200"/>
+            <a:t>Store the information in a Database</a:t>
+          </a:r>
+        </a:p>
+      </dsp:txBody>
+      <dsp:txXfrm>
+        <a:off x="4180782" y="1119176"/>
+        <a:ext cx="964606" cy="643070"/>
+      </dsp:txXfrm>
+    </dsp:sp>
+    <dsp:sp modelId="{C515C3F7-CFC2-4A72-BBE0-00715AC65706}">
+      <dsp:nvSpPr>
+        <dsp:cNvPr id="0" name=""/>
+        <dsp:cNvSpPr/>
+      </dsp:nvSpPr>
+      <dsp:spPr>
+        <a:xfrm>
+          <a:off x="5145388" y="1119176"/>
+          <a:ext cx="1607676" cy="643070"/>
+        </a:xfrm>
+        <a:prstGeom prst="chevron">
+          <a:avLst/>
+        </a:prstGeom>
+        <a:solidFill>
+          <a:schemeClr val="accent4">
+            <a:hueOff val="2743554"/>
+            <a:satOff val="99200"/>
+            <a:lumOff val="-393"/>
+            <a:alphaOff val="0"/>
+          </a:schemeClr>
+        </a:solidFill>
+        <a:ln w="28575" cap="flat" cmpd="sng" algn="ctr">
+          <a:solidFill>
+            <a:schemeClr val="lt1">
+              <a:hueOff val="0"/>
+              <a:satOff val="0"/>
+              <a:lumOff val="0"/>
+              <a:alphaOff val="0"/>
+            </a:schemeClr>
+          </a:solidFill>
+          <a:prstDash val="solid"/>
+        </a:ln>
+        <a:effectLst/>
+      </dsp:spPr>
+      <dsp:style>
+        <a:lnRef idx="2">
+          <a:scrgbClr r="0" g="0" b="0"/>
+        </a:lnRef>
+        <a:fillRef idx="1">
+          <a:scrgbClr r="0" g="0" b="0"/>
+        </a:fillRef>
+        <a:effectRef idx="0">
+          <a:scrgbClr r="0" g="0" b="0"/>
+        </a:effectRef>
+        <a:fontRef idx="minor">
+          <a:schemeClr val="lt1"/>
+        </a:fontRef>
+      </dsp:style>
+      <dsp:txBody>
+        <a:bodyPr spcFirstLastPara="0" vert="horz" wrap="square" lIns="32004" tIns="21336" rIns="10668" bIns="21336" numCol="1" spcCol="1270" anchor="ctr" anchorCtr="0">
+          <a:noAutofit/>
+        </a:bodyPr>
+        <a:lstStyle/>
+        <a:p>
+          <a:pPr marL="0" lvl="0" indent="0" algn="ctr" defTabSz="355600">
+            <a:lnSpc>
+              <a:spcPct val="90000"/>
+            </a:lnSpc>
+            <a:spcBef>
+              <a:spcPct val="0"/>
+            </a:spcBef>
+            <a:spcAft>
+              <a:spcPct val="35000"/>
+            </a:spcAft>
+            <a:buNone/>
+          </a:pPr>
+          <a:r>
+            <a:rPr lang="en-IN" sz="800" b="1" kern="1200"/>
+            <a:t>Query the database and return results based on user's requirements</a:t>
+          </a:r>
+        </a:p>
+      </dsp:txBody>
+      <dsp:txXfrm>
+        <a:off x="5466923" y="1119176"/>
+        <a:ext cx="964606" cy="643070"/>
+      </dsp:txXfrm>
+    </dsp:sp>
+  </dsp:spTree>
+</dsp:drawing>
+</file>
+
+<file path=word/diagrams/layout1.xml><?xml version="1.0" encoding="utf-8"?>
+<dgm:layoutDef xmlns:dgm="http://schemas.openxmlformats.org/drawingml/2006/diagram" xmlns:a="http://schemas.openxmlformats.org/drawingml/2006/main" uniqueId="urn:microsoft.com/office/officeart/2005/8/layout/hChevron3">
+  <dgm:title val=""/>
+  <dgm:desc val=""/>
+  <dgm:catLst>
+    <dgm:cat type="process" pri="10000"/>
+  </dgm:catLst>
+  <dgm:sampData useDef="1">
+    <dgm:dataModel>
+      <dgm:ptLst/>
+      <dgm:bg/>
+      <dgm:whole/>
+    </dgm:dataModel>
+  </dgm:sampData>
+  <dgm:styleData>
+    <dgm:dataModel>
+      <dgm:ptLst>
+        <dgm:pt modelId="0" type="doc"/>
+        <dgm:pt modelId="1"/>
+        <dgm:pt modelId="2"/>
+      </dgm:ptLst>
+      <dgm:cxnLst>
+        <dgm:cxn modelId="3" srcId="0" destId="1" srcOrd="0" destOrd="0"/>
+        <dgm:cxn modelId="4" srcId="0" destId="2" srcOrd="1" destOrd="0"/>
+      </dgm:cxnLst>
+      <dgm:bg/>
+      <dgm:whole/>
+    </dgm:dataModel>
+  </dgm:styleData>
+  <dgm:clrData>
+    <dgm:dataModel>
+      <dgm:ptLst>
+        <dgm:pt modelId="0" type="doc"/>
+        <dgm:pt modelId="1"/>
+        <dgm:pt modelId="2"/>
+        <dgm:pt modelId="3"/>
+        <dgm:pt modelId="4"/>
+      </dgm:ptLst>
+      <dgm:cxnLst>
+        <dgm:cxn modelId="5" srcId="0" destId="1" srcOrd="0" destOrd="0"/>
+        <dgm:cxn modelId="6" srcId="0" destId="2" srcOrd="1" destOrd="0"/>
+        <dgm:cxn modelId="7" srcId="0" destId="3" srcOrd="2" destOrd="0"/>
+        <dgm:cxn modelId="8" srcId="0" destId="4" srcOrd="3" destOrd="0"/>
+      </dgm:cxnLst>
+      <dgm:bg/>
+      <dgm:whole/>
+    </dgm:dataModel>
+  </dgm:clrData>
+  <dgm:layoutNode name="Name0">
+    <dgm:varLst>
+      <dgm:dir/>
+      <dgm:resizeHandles val="exact"/>
+    </dgm:varLst>
+    <dgm:choose name="Name1">
+      <dgm:if name="Name2" func="var" arg="dir" op="equ" val="norm">
+        <dgm:alg type="lin"/>
+      </dgm:if>
+      <dgm:else name="Name3">
+        <dgm:alg type="lin">
+          <dgm:param type="linDir" val="fromR"/>
+        </dgm:alg>
+      </dgm:else>
+    </dgm:choose>
+    <dgm:shape xmlns:r="http://schemas.openxmlformats.org/officeDocument/2006/relationships" r:blip="">
+      <dgm:adjLst/>
+    </dgm:shape>
+    <dgm:presOf/>
+    <dgm:choose name="Name4">
+      <dgm:if name="Name5" axis="root des" func="maxDepth" op="gte" val="2">
+        <dgm:constrLst>
+          <dgm:constr type="w" for="ch" forName="parAndChTx" refType="w"/>
+          <dgm:constr type="primFontSz" for="ch" ptType="node" op="equ"/>
+          <dgm:constr type="w" for="ch" forName="parAndChSpace" refType="w" refFor="ch" refForName="parAndChTx" fact="-0.2"/>
+          <dgm:constr type="w" for="ch" ptType="sibTrans" op="equ"/>
+        </dgm:constrLst>
+        <dgm:ruleLst/>
+        <dgm:forEach name="Name6" axis="ch" ptType="node">
+          <dgm:layoutNode name="parAndChTx">
+            <dgm:varLst>
+              <dgm:bulletEnabled val="1"/>
+            </dgm:varLst>
+            <dgm:alg type="tx"/>
+            <dgm:choose name="Name7">
+              <dgm:if name="Name8" func="var" arg="dir" op="equ" val="norm">
+                <dgm:choose name="Name9">
+                  <dgm:if name="Name10" axis="self" ptType="node" func="pos" op="equ" val="1">
+                    <dgm:shape xmlns:r="http://schemas.openxmlformats.org/officeDocument/2006/relationships" type="homePlate" r:blip="">
+                      <dgm:adjLst>
+                        <dgm:adj idx="1" val="0.25"/>
+                      </dgm:adjLst>
+                    </dgm:shape>
+                    <dgm:presOf axis="desOrSelf" ptType="node"/>
+                    <dgm:constrLst>
+                      <dgm:constr type="h" refType="w" op="equ" fact="0.8"/>
+                      <dgm:constr type="primFontSz" val="65"/>
+                      <dgm:constr type="tMarg" refType="primFontSz" fact="0.2"/>
+                      <dgm:constr type="bMarg" refType="primFontSz" fact="0.2"/>
+                      <dgm:constr type="lMarg" refType="w" fact="0.1"/>
+                      <dgm:constr type="rMarg" refType="w" fact="0.4"/>
+                    </dgm:constrLst>
+                  </dgm:if>
+                  <dgm:else name="Name11">
+                    <dgm:shape xmlns:r="http://schemas.openxmlformats.org/officeDocument/2006/relationships" type="chevron" r:blip="">
+                      <dgm:adjLst>
+                        <dgm:adj idx="1" val="0.25"/>
+                      </dgm:adjLst>
+                    </dgm:shape>
+                    <dgm:presOf axis="desOrSelf" ptType="node"/>
+                    <dgm:constrLst>
+                      <dgm:constr type="h" refType="w" op="equ" fact="0.8"/>
+                      <dgm:constr type="primFontSz" val="65"/>
+                      <dgm:constr type="tMarg" refType="primFontSz" fact="0.2"/>
+                      <dgm:constr type="bMarg" refType="primFontSz" fact="0.2"/>
+                      <dgm:constr type="lMarg" refType="w" fact="0.1"/>
+                      <dgm:constr type="rMarg" refType="w" fact="0.1"/>
+                    </dgm:constrLst>
+                  </dgm:else>
+                </dgm:choose>
+              </dgm:if>
+              <dgm:else name="Name12">
+                <dgm:choose name="Name13">
+                  <dgm:if name="Name14" axis="self" ptType="node" func="pos" op="equ" val="1">
+                    <dgm:shape xmlns:r="http://schemas.openxmlformats.org/officeDocument/2006/relationships" rot="180" type="homePlate" r:blip="">
+                      <dgm:adjLst>
+                        <dgm:adj idx="1" val="0.25"/>
+                      </dgm:adjLst>
+                    </dgm:shape>
+                    <dgm:presOf axis="desOrSelf" ptType="node"/>
+                    <dgm:constrLst>
+                      <dgm:constr type="h" refType="w" op="equ" fact="0.8"/>
+                      <dgm:constr type="primFontSz" val="65"/>
+                      <dgm:constr type="tMarg" refType="primFontSz" fact="0.2"/>
+                      <dgm:constr type="bMarg" refType="primFontSz" fact="0.2"/>
+                      <dgm:constr type="lMarg" refType="w" fact="0.4"/>
+                      <dgm:constr type="rMarg" refType="w" fact="0.1"/>
+                    </dgm:constrLst>
+                  </dgm:if>
+                  <dgm:else name="Name15">
+                    <dgm:shape xmlns:r="http://schemas.openxmlformats.org/officeDocument/2006/relationships" rot="180" type="chevron" r:blip="">
+                      <dgm:adjLst>
+                        <dgm:adj idx="1" val="0.25"/>
+                      </dgm:adjLst>
+                    </dgm:shape>
+                    <dgm:presOf axis="desOrSelf" ptType="node"/>
+                    <dgm:constrLst>
+                      <dgm:constr type="h" refType="w" op="equ" fact="0.8"/>
+                      <dgm:constr type="primFontSz" val="65"/>
+                      <dgm:constr type="tMarg" refType="primFontSz" fact="0.2"/>
+                      <dgm:constr type="bMarg" refType="primFontSz" fact="0.2"/>
+                      <dgm:constr type="lMarg" refType="w" fact="0.1"/>
+                      <dgm:constr type="rMarg" refType="w" fact="0.1"/>
+                    </dgm:constrLst>
+                  </dgm:else>
+                </dgm:choose>
+              </dgm:else>
+            </dgm:choose>
+            <dgm:ruleLst>
+              <dgm:rule type="primFontSz" val="5" fact="NaN" max="NaN"/>
+            </dgm:ruleLst>
+          </dgm:layoutNode>
+          <dgm:forEach name="Name16" axis="followSib" ptType="sibTrans" cnt="1">
+            <dgm:layoutNode name="parAndChSpace">
+              <dgm:alg type="sp"/>
+              <dgm:shape xmlns:r="http://schemas.openxmlformats.org/officeDocument/2006/relationships" r:blip="">
+                <dgm:adjLst/>
+              </dgm:shape>
+              <dgm:presOf/>
+              <dgm:constrLst/>
+              <dgm:ruleLst/>
+            </dgm:layoutNode>
+          </dgm:forEach>
+        </dgm:forEach>
+      </dgm:if>
+      <dgm:else name="Name17">
+        <dgm:constrLst>
+          <dgm:constr type="w" for="ch" forName="parTxOnly" refType="w"/>
+          <dgm:constr type="primFontSz" for="ch" ptType="node" op="equ"/>
+          <dgm:constr type="w" for="ch" forName="parSpace" refType="w" refFor="ch" refForName="parTxOnly" fact="-0.2"/>
+          <dgm:constr type="w" for="ch" ptType="sibTrans" op="equ"/>
+        </dgm:constrLst>
+        <dgm:ruleLst/>
+        <dgm:forEach name="Name18" axis="ch" ptType="node">
+          <dgm:layoutNode name="parTxOnly">
+            <dgm:varLst>
+              <dgm:bulletEnabled val="1"/>
+            </dgm:varLst>
+            <dgm:alg type="tx"/>
+            <dgm:presOf axis="desOrSelf" ptType="node"/>
+            <dgm:choose name="Name19">
+              <dgm:if name="Name20" func="var" arg="dir" op="equ" val="norm">
+                <dgm:choose name="Name21">
+                  <dgm:if name="Name22" axis="self" ptType="node" func="pos" op="equ" val="1">
+                    <dgm:shape xmlns:r="http://schemas.openxmlformats.org/officeDocument/2006/relationships" type="homePlate" r:blip="">
+                      <dgm:adjLst/>
+                    </dgm:shape>
+                    <dgm:constrLst>
+                      <dgm:constr type="h" refType="w" op="equ" fact="0.4"/>
+                      <dgm:constr type="primFontSz" val="65"/>
+                      <dgm:constr type="tMarg" refType="primFontSz" fact="0.21"/>
+                      <dgm:constr type="bMarg" refType="primFontSz" fact="0.21"/>
+                      <dgm:constr type="lMarg" refType="primFontSz" fact="0.42"/>
+                      <dgm:constr type="rMarg" refType="primFontSz" fact="0.105"/>
+                    </dgm:constrLst>
+                  </dgm:if>
+                  <dgm:else name="Name23">
+                    <dgm:shape xmlns:r="http://schemas.openxmlformats.org/officeDocument/2006/relationships" type="chevron" r:blip="">
+                      <dgm:adjLst/>
+                    </dgm:shape>
+                    <dgm:constrLst>
+                      <dgm:constr type="h" refType="w" op="equ" fact="0.4"/>
+                      <dgm:constr type="primFontSz" val="65"/>
+                      <dgm:constr type="tMarg" refType="primFontSz" fact="0.21"/>
+                      <dgm:constr type="bMarg" refType="primFontSz" fact="0.21"/>
+                      <dgm:constr type="lMarg" refType="primFontSz" fact="0.315"/>
+                      <dgm:constr type="rMarg" refType="primFontSz" fact="0.105"/>
+                    </dgm:constrLst>
+                  </dgm:else>
+                </dgm:choose>
+              </dgm:if>
+              <dgm:else name="Name24">
+                <dgm:choose name="Name25">
+                  <dgm:if name="Name26" axis="self" ptType="node" func="pos" op="equ" val="1">
+                    <dgm:shape xmlns:r="http://schemas.openxmlformats.org/officeDocument/2006/relationships" rot="180" type="homePlate" r:blip="">
+                      <dgm:adjLst/>
+                    </dgm:shape>
+                    <dgm:constrLst>
+                      <dgm:constr type="h" refType="w" op="equ" fact="0.4"/>
+                      <dgm:constr type="primFontSz" val="65"/>
+                      <dgm:constr type="tMarg" refType="primFontSz" fact="0.21"/>
+                      <dgm:constr type="bMarg" refType="primFontSz" fact="0.21"/>
+                      <dgm:constr type="lMarg" refType="primFontSz" fact="0.105"/>
+                      <dgm:constr type="rMarg" refType="primFontSz" fact="0.42"/>
+                    </dgm:constrLst>
+                  </dgm:if>
+                  <dgm:else name="Name27">
+                    <dgm:shape xmlns:r="http://schemas.openxmlformats.org/officeDocument/2006/relationships" rot="180" type="chevron" r:blip="">
+                      <dgm:adjLst/>
+                    </dgm:shape>
+                    <dgm:constrLst>
+                      <dgm:constr type="h" refType="w" op="equ" fact="0.4"/>
+                      <dgm:constr type="primFontSz" val="65"/>
+                      <dgm:constr type="tMarg" refType="primFontSz" fact="0.21"/>
+                      <dgm:constr type="bMarg" refType="primFontSz" fact="0.21"/>
+                      <dgm:constr type="lMarg" refType="primFontSz" fact="0.105"/>
+                      <dgm:constr type="rMarg" refType="primFontSz" fact="0.315"/>
+                    </dgm:constrLst>
+                  </dgm:else>
+                </dgm:choose>
+              </dgm:else>
+            </dgm:choose>
+            <dgm:ruleLst>
+              <dgm:rule type="primFontSz" val="5" fact="NaN" max="NaN"/>
+            </dgm:ruleLst>
+          </dgm:layoutNode>
+          <dgm:forEach name="Name28" axis="followSib" ptType="sibTrans" cnt="1">
+            <dgm:layoutNode name="parSpace">
+              <dgm:alg type="sp"/>
+              <dgm:shape xmlns:r="http://schemas.openxmlformats.org/officeDocument/2006/relationships" r:blip="">
+                <dgm:adjLst/>
+              </dgm:shape>
+              <dgm:presOf/>
+              <dgm:constrLst/>
+              <dgm:ruleLst/>
+            </dgm:layoutNode>
+          </dgm:forEach>
+        </dgm:forEach>
+      </dgm:else>
+    </dgm:choose>
+  </dgm:layoutNode>
+</dgm:layoutDef>
+</file>
+
+<file path=word/diagrams/quickStyle1.xml><?xml version="1.0" encoding="utf-8"?>
+<dgm:styleDef xmlns:dgm="http://schemas.openxmlformats.org/drawingml/2006/diagram" xmlns:a="http://schemas.openxmlformats.org/drawingml/2006/main" uniqueId="urn:microsoft.com/office/officeart/2005/8/quickstyle/simple1">
+  <dgm:title val=""/>
+  <dgm:desc val=""/>
+  <dgm:catLst>
+    <dgm:cat type="simple" pri="10100"/>
+  </dgm:catLst>
+  <dgm:scene3d>
+    <a:camera prst="orthographicFront"/>
+    <a:lightRig rig="threePt" dir="t"/>
+  </dgm:scene3d>
+  <dgm:styleLbl name="node0">
+    <dgm:scene3d>
+      <a:camera prst="orthographicFront"/>
+      <a:lightRig rig="threePt" dir="t"/>
+    </dgm:scene3d>
+    <dgm:sp3d/>
+    <dgm:txPr/>
+    <dgm:style>
+      <a:lnRef idx="2">
+        <a:scrgbClr r="0" g="0" b="0"/>
+      </a:lnRef>
+      <a:fillRef idx="1">
+        <a:scrgbClr r="0" g="0" b="0"/>
+      </a:fillRef>
+      <a:effectRef idx="0">
+        <a:scrgbClr r="0" g="0" b="0"/>
+      </a:effectRef>
+      <a:fontRef idx="minor">
+        <a:schemeClr val="lt1"/>
+      </a:fontRef>
+    </dgm:style>
+  </dgm:styleLbl>
+  <dgm:styleLbl name="lnNode1">
+    <dgm:scene3d>
+      <a:camera prst="orthographicFront"/>
+      <a:lightRig rig="threePt" dir="t"/>
+    </dgm:scene3d>
+    <dgm:sp3d/>
+    <dgm:txPr/>
+    <dgm:style>
+      <a:lnRef idx="2">
+        <a:scrgbClr r="0" g="0" b="0"/>
+      </a:lnRef>
+      <a:fillRef idx="1">
+        <a:scrgbClr r="0" g="0" b="0"/>
+      </a:fillRef>
+      <a:effectRef idx="0">
+        <a:scrgbClr r="0" g="0" b="0"/>
+      </a:effectRef>
+      <a:fontRef idx="minor">
+        <a:schemeClr val="lt1"/>
+      </a:fontRef>
+    </dgm:style>
+  </dgm:styleLbl>
+  <dgm:styleLbl name="vennNode1">
+    <dgm:scene3d>
+      <a:camera prst="orthographicFront"/>
+      <a:lightRig rig="threePt" dir="t"/>
+    </dgm:scene3d>
+    <dgm:sp3d/>
+    <dgm:txPr/>
+    <dgm:style>
+      <a:lnRef idx="2">
+        <a:scrgbClr r="0" g="0" b="0"/>
+      </a:lnRef>
+      <a:fillRef idx="1">
+        <a:scrgbClr r="0" g="0" b="0"/>
+      </a:fillRef>
+      <a:effectRef idx="0">
+        <a:scrgbClr r="0" g="0" b="0"/>
+      </a:effectRef>
+      <a:fontRef idx="minor">
+        <a:schemeClr val="tx1"/>
+      </a:fontRef>
+    </dgm:style>
+  </dgm:styleLbl>
+  <dgm:styleLbl name="alignNode1">
+    <dgm:scene3d>
+      <a:camera prst="orthographicFront"/>
+      <a:lightRig rig="threePt" dir="t"/>
+    </dgm:scene3d>
+    <dgm:sp3d/>
+    <dgm:txPr/>
+    <dgm:style>
+      <a:lnRef idx="2">
+        <a:scrgbClr r="0" g="0" b="0"/>
+      </a:lnRef>
+      <a:fillRef idx="1">
+        <a:scrgbClr r="0" g="0" b="0"/>
+      </a:fillRef>
+      <a:effectRef idx="0">
+        <a:scrgbClr r="0" g="0" b="0"/>
+      </a:effectRef>
+      <a:fontRef idx="minor">
+        <a:schemeClr val="lt1"/>
+      </a:fontRef>
+    </dgm:style>
+  </dgm:styleLbl>
+  <dgm:styleLbl name="node1">
+    <dgm:scene3d>
+      <a:camera prst="orthographicFront"/>
+      <a:lightRig rig="threePt" dir="t"/>
+    </dgm:scene3d>
+    <dgm:sp3d/>
+    <dgm:txPr/>
+    <dgm:style>
+      <a:lnRef idx="2">
+        <a:scrgbClr r="0" g="0" b="0"/>
+      </a:lnRef>
+      <a:fillRef idx="1">
+        <a:scrgbClr r="0" g="0" b="0"/>
+      </a:fillRef>
+      <a:effectRef idx="0">
+        <a:scrgbClr r="0" g="0" b="0"/>
+      </a:effectRef>
+      <a:fontRef idx="minor">
+        <a:schemeClr val="lt1"/>
+      </a:fontRef>
+    </dgm:style>
+  </dgm:styleLbl>
+  <dgm:styleLbl name="node2">
+    <dgm:scene3d>
+      <a:camera prst="orthographicFront"/>
+      <a:lightRig rig="threePt" dir="t"/>
+    </dgm:scene3d>
+    <dgm:sp3d/>
+    <dgm:txPr/>
+    <dgm:style>
+      <a:lnRef idx="2">
+        <a:scrgbClr r="0" g="0" b="0"/>
+      </a:lnRef>
+      <a:fillRef idx="1">
+        <a:scrgbClr r="0" g="0" b="0"/>
+      </a:fillRef>
+      <a:effectRef idx="0">
+        <a:scrgbClr r="0" g="0" b="0"/>
+      </a:effectRef>
+      <a:fontRef idx="minor">
+        <a:schemeClr val="lt1"/>
+      </a:fontRef>
+    </dgm:style>
+  </dgm:styleLbl>
+  <dgm:styleLbl name="node3">
+    <dgm:scene3d>
+      <a:camera prst="orthographicFront"/>
+      <a:lightRig rig="threePt" dir="t"/>
+    </dgm:scene3d>
+    <dgm:sp3d/>
+    <dgm:txPr/>
+    <dgm:style>
+      <a:lnRef idx="2">
+        <a:scrgbClr r="0" g="0" b="0"/>
+      </a:lnRef>
+      <a:fillRef idx="1">
+        <a:scrgbClr r="0" g="0" b="0"/>
+      </a:fillRef>
+      <a:effectRef idx="0">
+        <a:scrgbClr r="0" g="0" b="0"/>
+      </a:effectRef>
+      <a:fontRef idx="minor">
+        <a:schemeClr val="lt1"/>
+      </a:fontRef>
+    </dgm:style>
+  </dgm:styleLbl>
+  <dgm:styleLbl name="node4">
+    <dgm:scene3d>
+      <a:camera prst="orthographicFront"/>
+      <a:lightRig rig="threePt" dir="t"/>
+    </dgm:scene3d>
+    <dgm:sp3d/>
+    <dgm:txPr/>
+    <dgm:style>
+      <a:lnRef idx="2">
+        <a:scrgbClr r="0" g="0" b="0"/>
+      </a:lnRef>
+      <a:fillRef idx="1">
+        <a:scrgbClr r="0" g="0" b="0"/>
+      </a:fillRef>
+      <a:effectRef idx="0">
+        <a:scrgbClr r="0" g="0" b="0"/>
+      </a:effectRef>
+      <a:fontRef idx="minor">
+        <a:schemeClr val="lt1"/>
+      </a:fontRef>
+    </dgm:style>
+  </dgm:styleLbl>
+  <dgm:styleLbl name="fgImgPlace1">
+    <dgm:scene3d>
+      <a:camera prst="orthographicFront"/>
+      <a:lightRig rig="threePt" dir="t"/>
+    </dgm:scene3d>
+    <dgm:sp3d/>
+    <dgm:txPr/>
+    <dgm:style>
+      <a:lnRef idx="2">
+        <a:scrgbClr r="0" g="0" b="0"/>
+      </a:lnRef>
+      <a:fillRef idx="1">
+        <a:scrgbClr r="0" g="0" b="0"/>
+      </a:fillRef>
+      <a:effectRef idx="0">
+        <a:scrgbClr r="0" g="0" b="0"/>
+      </a:effectRef>
+      <a:fontRef idx="minor"/>
+    </dgm:style>
+  </dgm:styleLbl>
+  <dgm:styleLbl name="alignImgPlace1">
+    <dgm:scene3d>
+      <a:camera prst="orthographicFront"/>
+      <a:lightRig rig="threePt" dir="t"/>
+    </dgm:scene3d>
+    <dgm:sp3d/>
+    <dgm:txPr/>
+    <dgm:style>
+      <a:lnRef idx="2">
+        <a:scrgbClr r="0" g="0" b="0"/>
+      </a:lnRef>
+      <a:fillRef idx="1">
+        <a:scrgbClr r="0" g="0" b="0"/>
+      </a:fillRef>
+      <a:effectRef idx="0">
+        <a:scrgbClr r="0" g="0" b="0"/>
+      </a:effectRef>
+      <a:fontRef idx="minor"/>
+    </dgm:style>
+  </dgm:styleLbl>
+  <dgm:styleLbl name="bgImgPlace1">
+    <dgm:scene3d>
+      <a:camera prst="orthographicFront"/>
+      <a:lightRig rig="threePt" dir="t"/>
+    </dgm:scene3d>
+    <dgm:sp3d/>
+    <dgm:txPr/>
+    <dgm:style>
+      <a:lnRef idx="2">
+        <a:scrgbClr r="0" g="0" b="0"/>
+      </a:lnRef>
+      <a:fillRef idx="1">
+        <a:scrgbClr r="0" g="0" b="0"/>
+      </a:fillRef>
+      <a:effectRef idx="0">
+        <a:scrgbClr r="0" g="0" b="0"/>
+      </a:effectRef>
+      <a:fontRef idx="minor"/>
+    </dgm:style>
+  </dgm:styleLbl>
+  <dgm:styleLbl name="sibTrans2D1">
+    <dgm:scene3d>
+      <a:camera prst="orthographicFront"/>
+      <a:lightRig rig="threePt" dir="t"/>
+    </dgm:scene3d>
+    <dgm:sp3d/>
+    <dgm:txPr/>
+    <dgm:style>
+      <a:lnRef idx="0">
+        <a:scrgbClr r="0" g="0" b="0"/>
+      </a:lnRef>
+      <a:fillRef idx="1">
+        <a:scrgbClr r="0" g="0" b="0"/>
+      </a:fillRef>
+      <a:effectRef idx="0">
+        <a:scrgbClr r="0" g="0" b="0"/>
+      </a:effectRef>
+      <a:fontRef idx="minor">
+        <a:schemeClr val="lt1"/>
+      </a:fontRef>
+    </dgm:style>
+  </dgm:styleLbl>
+  <dgm:styleLbl name="fgSibTrans2D1">
+    <dgm:scene3d>
+      <a:camera prst="orthographicFront"/>
+      <a:lightRig rig="threePt" dir="t"/>
+    </dgm:scene3d>
+    <dgm:sp3d/>
+    <dgm:txPr/>
+    <dgm:style>
+      <a:lnRef idx="0">
+        <a:scrgbClr r="0" g="0" b="0"/>
+      </a:lnRef>
+      <a:fillRef idx="1">
+        <a:scrgbClr r="0" g="0" b="0"/>
+      </a:fillRef>
+      <a:effectRef idx="0">
+        <a:scrgbClr r="0" g="0" b="0"/>
+      </a:effectRef>
+      <a:fontRef idx="minor">
+        <a:schemeClr val="lt1"/>
+      </a:fontRef>
+    </dgm:style>
+  </dgm:styleLbl>
+  <dgm:styleLbl name="bgSibTrans2D1">
+    <dgm:scene3d>
+      <a:camera prst="orthographicFront"/>
+      <a:lightRig rig="threePt" dir="t"/>
+    </dgm:scene3d>
+    <dgm:sp3d/>
+    <dgm:txPr/>
+    <dgm:style>
+      <a:lnRef idx="0">
+        <a:scrgbClr r="0" g="0" b="0"/>
+      </a:lnRef>
+      <a:fillRef idx="1">
+        <a:scrgbClr r="0" g="0" b="0"/>
+      </a:fillRef>
+      <a:effectRef idx="0">
+        <a:scrgbClr r="0" g="0" b="0"/>
+      </a:effectRef>
+      <a:fontRef idx="minor">
+        <a:schemeClr val="lt1"/>
+      </a:fontRef>
+    </dgm:style>
+  </dgm:styleLbl>
+  <dgm:styleLbl name="sibTrans1D1">
+    <dgm:scene3d>
+      <a:camera prst="orthographicFront"/>
+      <a:lightRig rig="threePt" dir="t"/>
+    </dgm:scene3d>
+    <dgm:sp3d/>
+    <dgm:txPr/>
+    <dgm:style>
+      <a:lnRef idx="1">
+        <a:scrgbClr r="0" g="0" b="0"/>
+      </a:lnRef>
+      <a:fillRef idx="0">
+        <a:scrgbClr r="0" g="0" b="0"/>
+      </a:fillRef>
+      <a:effectRef idx="0">
+        <a:scrgbClr r="0" g="0" b="0"/>
+      </a:effectRef>
+      <a:fontRef idx="minor"/>
+    </dgm:style>
+  </dgm:styleLbl>
+  <dgm:styleLbl name="callout">
+    <dgm:scene3d>
+      <a:camera prst="orthographicFront"/>
+      <a:lightRig rig="threePt" dir="t"/>
+    </dgm:scene3d>
+    <dgm:sp3d/>
+    <dgm:txPr/>
+    <dgm:style>
+      <a:lnRef idx="2">
+        <a:scrgbClr r="0" g="0" b="0"/>
+      </a:lnRef>
+      <a:fillRef idx="1">
+        <a:scrgbClr r="0" g="0" b="0"/>
+      </a:fillRef>
+      <a:effectRef idx="0">
+        <a:scrgbClr r="0" g="0" b="0"/>
+      </a:effectRef>
+      <a:fontRef idx="minor"/>
+    </dgm:style>
+  </dgm:styleLbl>
+  <dgm:styleLbl name="asst0">
+    <dgm:scene3d>
+      <a:camera prst="orthographicFront"/>
+      <a:lightRig rig="threePt" dir="t"/>
+    </dgm:scene3d>
+    <dgm:sp3d/>
+    <dgm:txPr/>
+    <dgm:style>
+      <a:lnRef idx="2">
+        <a:scrgbClr r="0" g="0" b="0"/>
+      </a:lnRef>
+      <a:fillRef idx="1">
+        <a:scrgbClr r="0" g="0" b="0"/>
+      </a:fillRef>
+      <a:effectRef idx="0">
+        <a:scrgbClr r="0" g="0" b="0"/>
+      </a:effectRef>
+      <a:fontRef idx="minor">
+        <a:schemeClr val="lt1"/>
+      </a:fontRef>
+    </dgm:style>
+  </dgm:styleLbl>
+  <dgm:styleLbl name="asst1">
+    <dgm:scene3d>
+      <a:camera prst="orthographicFront"/>
+      <a:lightRig rig="threePt" dir="t"/>
+    </dgm:scene3d>
+    <dgm:sp3d/>
+    <dgm:txPr/>
+    <dgm:style>
+      <a:lnRef idx="2">
+        <a:scrgbClr r="0" g="0" b="0"/>
+      </a:lnRef>
+      <a:fillRef idx="1">
+        <a:scrgbClr r="0" g="0" b="0"/>
+      </a:fillRef>
+      <a:effectRef idx="0">
+        <a:scrgbClr r="0" g="0" b="0"/>
+      </a:effectRef>
+      <a:fontRef idx="minor">
+        <a:schemeClr val="lt1"/>
+      </a:fontRef>
+    </dgm:style>
+  </dgm:styleLbl>
+  <dgm:styleLbl name="asst2">
+    <dgm:scene3d>
+      <a:camera prst="orthographicFront"/>
+      <a:lightRig rig="threePt" dir="t"/>
+    </dgm:scene3d>
+    <dgm:sp3d/>
+    <dgm:txPr/>
+    <dgm:style>
+      <a:lnRef idx="2">
+        <a:scrgbClr r="0" g="0" b="0"/>
+      </a:lnRef>
+      <a:fillRef idx="1">
+        <a:scrgbClr r="0" g="0" b="0"/>
+      </a:fillRef>
+      <a:effectRef idx="0">
+        <a:scrgbClr r="0" g="0" b="0"/>
+      </a:effectRef>
+      <a:fontRef idx="minor">
+        <a:schemeClr val="lt1"/>
+      </a:fontRef>
+    </dgm:style>
+  </dgm:styleLbl>
+  <dgm:styleLbl name="asst3">
+    <dgm:scene3d>
+      <a:camera prst="orthographicFront"/>
+      <a:lightRig rig="threePt" dir="t"/>
+    </dgm:scene3d>
+    <dgm:sp3d/>
+    <dgm:txPr/>
+    <dgm:style>
+      <a:lnRef idx="2">
+        <a:scrgbClr r="0" g="0" b="0"/>
+      </a:lnRef>
+      <a:fillRef idx="1">
+        <a:scrgbClr r="0" g="0" b="0"/>
+      </a:fillRef>
+      <a:effectRef idx="0">
+        <a:scrgbClr r="0" g="0" b="0"/>
+      </a:effectRef>
+      <a:fontRef idx="minor">
+        <a:schemeClr val="lt1"/>
+      </a:fontRef>
+    </dgm:style>
+  </dgm:styleLbl>
+  <dgm:styleLbl name="asst4">
+    <dgm:scene3d>
+      <a:camera prst="orthographicFront"/>
+      <a:lightRig rig="threePt" dir="t"/>
+    </dgm:scene3d>
+    <dgm:sp3d/>
+    <dgm:txPr/>
+    <dgm:style>
+      <a:lnRef idx="2">
+        <a:scrgbClr r="0" g="0" b="0"/>
+      </a:lnRef>
+      <a:fillRef idx="1">
+        <a:scrgbClr r="0" g="0" b="0"/>
+      </a:fillRef>
+      <a:effectRef idx="0">
+        <a:scrgbClr r="0" g="0" b="0"/>
+      </a:effectRef>
+      <a:fontRef idx="minor">
+        <a:schemeClr val="lt1"/>
+      </a:fontRef>
+    </dgm:style>
+  </dgm:styleLbl>
+  <dgm:styleLbl name="parChTrans2D1">
+    <dgm:scene3d>
+      <a:camera prst="orthographicFront"/>
+      <a:lightRig rig="threePt" dir="t"/>
+    </dgm:scene3d>
+    <dgm:sp3d/>
+    <dgm:txPr/>
+    <dgm:style>
+      <a:lnRef idx="2">
+        <a:scrgbClr r="0" g="0" b="0"/>
+      </a:lnRef>
+      <a:fillRef idx="1">
+        <a:scrgbClr r="0" g="0" b="0"/>
+      </a:fillRef>
+      <a:effectRef idx="0">
+        <a:scrgbClr r="0" g="0" b="0"/>
+      </a:effectRef>
+      <a:fontRef idx="minor">
+        <a:schemeClr val="lt1"/>
+      </a:fontRef>
+    </dgm:style>
+  </dgm:styleLbl>
+  <dgm:styleLbl name="parChTrans2D2">
+    <dgm:scene3d>
+      <a:camera prst="orthographicFront"/>
+      <a:lightRig rig="threePt" dir="t"/>
+    </dgm:scene3d>
+    <dgm:sp3d/>
+    <dgm:txPr/>
+    <dgm:style>
+      <a:lnRef idx="2">
+        <a:scrgbClr r="0" g="0" b="0"/>
+      </a:lnRef>
+      <a:fillRef idx="1">
+        <a:scrgbClr r="0" g="0" b="0"/>
+      </a:fillRef>
+      <a:effectRef idx="0">
+        <a:scrgbClr r="0" g="0" b="0"/>
+      </a:effectRef>
+      <a:fontRef idx="minor">
+        <a:schemeClr val="lt1"/>
+      </a:fontRef>
+    </dgm:style>
+  </dgm:styleLbl>
+  <dgm:styleLbl name="parChTrans2D3">
+    <dgm:scene3d>
+      <a:camera prst="orthographicFront"/>
+      <a:lightRig rig="threePt" dir="t"/>
+    </dgm:scene3d>
+    <dgm:sp3d/>
+    <dgm:txPr/>
+    <dgm:style>
+      <a:lnRef idx="2">
+        <a:scrgbClr r="0" g="0" b="0"/>
+      </a:lnRef>
+      <a:fillRef idx="1">
+        <a:scrgbClr r="0" g="0" b="0"/>
+      </a:fillRef>
+      <a:effectRef idx="0">
+        <a:scrgbClr r="0" g="0" b="0"/>
+      </a:effectRef>
+      <a:fontRef idx="minor">
+        <a:schemeClr val="lt1"/>
+      </a:fontRef>
+    </dgm:style>
+  </dgm:styleLbl>
+  <dgm:styleLbl name="parChTrans2D4">
+    <dgm:scene3d>
+      <a:camera prst="orthographicFront"/>
+      <a:lightRig rig="threePt" dir="t"/>
+    </dgm:scene3d>
+    <dgm:sp3d/>
+    <dgm:txPr/>
+    <dgm:style>
+      <a:lnRef idx="2">
+        <a:scrgbClr r="0" g="0" b="0"/>
+      </a:lnRef>
+      <a:fillRef idx="1">
+        <a:scrgbClr r="0" g="0" b="0"/>
+      </a:fillRef>
+      <a:effectRef idx="0">
+        <a:scrgbClr r="0" g="0" b="0"/>
+      </a:effectRef>
+      <a:fontRef idx="minor">
+        <a:schemeClr val="lt1"/>
+      </a:fontRef>
+    </dgm:style>
+  </dgm:styleLbl>
+  <dgm:styleLbl name="parChTrans1D1">
+    <dgm:scene3d>
+      <a:camera prst="orthographicFront"/>
+      <a:lightRig rig="threePt" dir="t"/>
+    </dgm:scene3d>
+    <dgm:sp3d/>
+    <dgm:txPr/>
+    <dgm:style>
+      <a:lnRef idx="2">
+        <a:scrgbClr r="0" g="0" b="0"/>
+      </a:lnRef>
+      <a:fillRef idx="0">
+        <a:scrgbClr r="0" g="0" b="0"/>
+      </a:fillRef>
+      <a:effectRef idx="0">
+        <a:scrgbClr r="0" g="0" b="0"/>
+      </a:effectRef>
+      <a:fontRef idx="minor"/>
+    </dgm:style>
+  </dgm:styleLbl>
+  <dgm:styleLbl name="parChTrans1D2">
+    <dgm:scene3d>
+      <a:camera prst="orthographicFront"/>
+      <a:lightRig rig="threePt" dir="t"/>
+    </dgm:scene3d>
+    <dgm:sp3d/>
+    <dgm:txPr/>
+    <dgm:style>
+      <a:lnRef idx="2">
+        <a:scrgbClr r="0" g="0" b="0"/>
+      </a:lnRef>
+      <a:fillRef idx="0">
+        <a:scrgbClr r="0" g="0" b="0"/>
+      </a:fillRef>
+      <a:effectRef idx="0">
+        <a:scrgbClr r="0" g="0" b="0"/>
+      </a:effectRef>
+      <a:fontRef idx="minor"/>
+    </dgm:style>
+  </dgm:styleLbl>
+  <dgm:styleLbl name="parChTrans1D3">
+    <dgm:scene3d>
+      <a:camera prst="orthographicFront"/>
+      <a:lightRig rig="threePt" dir="t"/>
+    </dgm:scene3d>
+    <dgm:sp3d/>
+    <dgm:txPr/>
+    <dgm:style>
+      <a:lnRef idx="2">
+        <a:scrgbClr r="0" g="0" b="0"/>
+      </a:lnRef>
+      <a:fillRef idx="0">
+        <a:scrgbClr r="0" g="0" b="0"/>
+      </a:fillRef>
+      <a:effectRef idx="0">
+        <a:scrgbClr r="0" g="0" b="0"/>
+      </a:effectRef>
+      <a:fontRef idx="minor"/>
+    </dgm:style>
+  </dgm:styleLbl>
+  <dgm:styleLbl name="parChTrans1D4">
+    <dgm:scene3d>
+      <a:camera prst="orthographicFront"/>
+      <a:lightRig rig="threePt" dir="t"/>
+    </dgm:scene3d>
+    <dgm:sp3d/>
+    <dgm:txPr/>
+    <dgm:style>
+      <a:lnRef idx="2">
+        <a:scrgbClr r="0" g="0" b="0"/>
+      </a:lnRef>
+      <a:fillRef idx="0">
+        <a:scrgbClr r="0" g="0" b="0"/>
+      </a:fillRef>
+      <a:effectRef idx="0">
+        <a:scrgbClr r="0" g="0" b="0"/>
+      </a:effectRef>
+      <a:fontRef idx="minor"/>
+    </dgm:style>
+  </dgm:styleLbl>
+  <dgm:styleLbl name="fgAcc1">
+    <dgm:scene3d>
+      <a:camera prst="orthographicFront"/>
+      <a:lightRig rig="threePt" dir="t"/>
+    </dgm:scene3d>
+    <dgm:sp3d/>
+    <dgm:txPr/>
+    <dgm:style>
+      <a:lnRef idx="2">
+        <a:scrgbClr r="0" g="0" b="0"/>
+      </a:lnRef>
+      <a:fillRef idx="1">
+        <a:scrgbClr r="0" g="0" b="0"/>
+      </a:fillRef>
+      <a:effectRef idx="0">
+        <a:scrgbClr r="0" g="0" b="0"/>
+      </a:effectRef>
+      <a:fontRef idx="minor"/>
+    </dgm:style>
+  </dgm:styleLbl>
+  <dgm:styleLbl name="conFgAcc1">
+    <dgm:scene3d>
+      <a:camera prst="orthographicFront"/>
+      <a:lightRig rig="threePt" dir="t"/>
+    </dgm:scene3d>
+    <dgm:sp3d/>
+    <dgm:txPr/>
+    <dgm:style>
+      <a:lnRef idx="2">
+        <a:scrgbClr r="0" g="0" b="0"/>
+      </a:lnRef>
+      <a:fillRef idx="1">
+        <a:scrgbClr r="0" g="0" b="0"/>
+      </a:fillRef>
+      <a:effectRef idx="0">
+        <a:scrgbClr r="0" g="0" b="0"/>
+      </a:effectRef>
+      <a:fontRef idx="minor"/>
+    </dgm:style>
+  </dgm:styleLbl>
+  <dgm:styleLbl name="alignAcc1">
+    <dgm:scene3d>
+      <a:camera prst="orthographicFront"/>
+      <a:lightRig rig="threePt" dir="t"/>
+    </dgm:scene3d>
+    <dgm:sp3d/>
+    <dgm:txPr/>
+    <dgm:style>
+      <a:lnRef idx="2">
+        <a:scrgbClr r="0" g="0" b="0"/>
+      </a:lnRef>
+      <a:fillRef idx="1">
+        <a:scrgbClr r="0" g="0" b="0"/>
+      </a:fillRef>
+      <a:effectRef idx="0">
+        <a:scrgbClr r="0" g="0" b="0"/>
+      </a:effectRef>
+      <a:fontRef idx="minor"/>
+    </dgm:style>
+  </dgm:styleLbl>
+  <dgm:styleLbl name="trAlignAcc1">
+    <dgm:scene3d>
+      <a:camera prst="orthographicFront"/>
+      <a:lightRig rig="threePt" dir="t"/>
+    </dgm:scene3d>
+    <dgm:sp3d/>
+    <dgm:txPr/>
+    <dgm:style>
+      <a:lnRef idx="1">
+        <a:scrgbClr r="0" g="0" b="0"/>
+      </a:lnRef>
+      <a:fillRef idx="1">
+        <a:scrgbClr r="0" g="0" b="0"/>
+      </a:fillRef>
+      <a:effectRef idx="0">
+        <a:scrgbClr r="0" g="0" b="0"/>
+      </a:effectRef>
+      <a:fontRef idx="minor"/>
+    </dgm:style>
+  </dgm:styleLbl>
+  <dgm:styleLbl name="bgAcc1">
+    <dgm:scene3d>
+      <a:camera prst="orthographicFront"/>
+      <a:lightRig rig="threePt" dir="t"/>
+    </dgm:scene3d>
+    <dgm:sp3d/>
+    <dgm:txPr/>
+    <dgm:style>
+      <a:lnRef idx="2">
+        <a:scrgbClr r="0" g="0" b="0"/>
+      </a:lnRef>
+      <a:fillRef idx="1">
+        <a:scrgbClr r="0" g="0" b="0"/>
+      </a:fillRef>
+      <a:effectRef idx="0">
+        <a:scrgbClr r="0" g="0" b="0"/>
+      </a:effectRef>
+      <a:fontRef idx="minor"/>
+    </dgm:style>
+  </dgm:styleLbl>
+  <dgm:styleLbl name="solidFgAcc1">
+    <dgm:scene3d>
+      <a:camera prst="orthographicFront"/>
+      <a:lightRig rig="threePt" dir="t"/>
+    </dgm:scene3d>
+    <dgm:sp3d/>
+    <dgm:txPr/>
+    <dgm:style>
+      <a:lnRef idx="2">
+        <a:scrgbClr r="0" g="0" b="0"/>
+      </a:lnRef>
+      <a:fillRef idx="1">
+        <a:scrgbClr r="0" g="0" b="0"/>
+      </a:fillRef>
+      <a:effectRef idx="0">
+        <a:scrgbClr r="0" g="0" b="0"/>
+      </a:effectRef>
+      <a:fontRef idx="minor"/>
+    </dgm:style>
+  </dgm:styleLbl>
+  <dgm:styleLbl name="solidAlignAcc1">
+    <dgm:scene3d>
+      <a:camera prst="orthographicFront"/>
+      <a:lightRig rig="threePt" dir="t"/>
+    </dgm:scene3d>
+    <dgm:sp3d/>
+    <dgm:txPr/>
+    <dgm:style>
+      <a:lnRef idx="2">
+        <a:scrgbClr r="0" g="0" b="0"/>
+      </a:lnRef>
+      <a:fillRef idx="1">
+        <a:scrgbClr r="0" g="0" b="0"/>
+      </a:fillRef>
+      <a:effectRef idx="0">
+        <a:scrgbClr r="0" g="0" b="0"/>
+      </a:effectRef>
+      <a:fontRef idx="minor"/>
+    </dgm:style>
+  </dgm:styleLbl>
+  <dgm:styleLbl name="solidBgAcc1">
+    <dgm:scene3d>
+      <a:camera prst="orthographicFront"/>
+      <a:lightRig rig="threePt" dir="t"/>
+    </dgm:scene3d>
+    <dgm:sp3d/>
+    <dgm:txPr/>
+    <dgm:style>
+      <a:lnRef idx="2">
+        <a:scrgbClr r="0" g="0" b="0"/>
+      </a:lnRef>
+      <a:fillRef idx="1">
+        <a:scrgbClr r="0" g="0" b="0"/>
+      </a:fillRef>
+      <a:effectRef idx="0">
+        <a:scrgbClr r="0" g="0" b="0"/>
+      </a:effectRef>
+      <a:fontRef idx="minor"/>
+    </dgm:style>
+  </dgm:styleLbl>
+  <dgm:styleLbl name="fgAccFollowNode1">
+    <dgm:scene3d>
+      <a:camera prst="orthographicFront"/>
+      <a:lightRig rig="threePt" dir="t"/>
+    </dgm:scene3d>
+    <dgm:sp3d/>
+    <dgm:txPr/>
+    <dgm:style>
+      <a:lnRef idx="2">
+        <a:scrgbClr r="0" g="0" b="0"/>
+      </a:lnRef>
+      <a:fillRef idx="1">
+        <a:scrgbClr r="0" g="0" b="0"/>
+      </a:fillRef>
+      <a:effectRef idx="0">
+        <a:scrgbClr r="0" g="0" b="0"/>
+      </a:effectRef>
+      <a:fontRef idx="minor"/>
+    </dgm:style>
+  </dgm:styleLbl>
+  <dgm:styleLbl name="alignAccFollowNode1">
+    <dgm:scene3d>
+      <a:camera prst="orthographicFront"/>
+      <a:lightRig rig="threePt" dir="t"/>
+    </dgm:scene3d>
+    <dgm:sp3d/>
+    <dgm:txPr/>
+    <dgm:style>
+      <a:lnRef idx="2">
+        <a:scrgbClr r="0" g="0" b="0"/>
+      </a:lnRef>
+      <a:fillRef idx="1">
+        <a:scrgbClr r="0" g="0" b="0"/>
+      </a:fillRef>
+      <a:effectRef idx="0">
+        <a:scrgbClr r="0" g="0" b="0"/>
+      </a:effectRef>
+      <a:fontRef idx="minor"/>
+    </dgm:style>
+  </dgm:styleLbl>
+  <dgm:styleLbl name="bgAccFollowNode1">
+    <dgm:scene3d>
+      <a:camera prst="orthographicFront"/>
+      <a:lightRig rig="threePt" dir="t"/>
+    </dgm:scene3d>
+    <dgm:sp3d/>
+    <dgm:txPr/>
+    <dgm:style>
+      <a:lnRef idx="2">
+        <a:scrgbClr r="0" g="0" b="0"/>
+      </a:lnRef>
+      <a:fillRef idx="1">
+        <a:scrgbClr r="0" g="0" b="0"/>
+      </a:fillRef>
+      <a:effectRef idx="0">
+        <a:scrgbClr r="0" g="0" b="0"/>
+      </a:effectRef>
+      <a:fontRef idx="minor"/>
+    </dgm:style>
+  </dgm:styleLbl>
+  <dgm:styleLbl name="fgAcc0">
+    <dgm:scene3d>
+      <a:camera prst="orthographicFront"/>
+      <a:lightRig rig="threePt" dir="t"/>
+    </dgm:scene3d>
+    <dgm:sp3d/>
+    <dgm:txPr/>
+    <dgm:style>
+      <a:lnRef idx="2">
+        <a:scrgbClr r="0" g="0" b="0"/>
+      </a:lnRef>
+      <a:fillRef idx="1">
+        <a:scrgbClr r="0" g="0" b="0"/>
+      </a:fillRef>
+      <a:effectRef idx="0">
+        <a:scrgbClr r="0" g="0" b="0"/>
+      </a:effectRef>
+      <a:fontRef idx="minor"/>
+    </dgm:style>
+  </dgm:styleLbl>
+  <dgm:styleLbl name="fgAcc2">
+    <dgm:scene3d>
+      <a:camera prst="orthographicFront"/>
+      <a:lightRig rig="threePt" dir="t"/>
+    </dgm:scene3d>
+    <dgm:sp3d/>
+    <dgm:txPr/>
+    <dgm:style>
+      <a:lnRef idx="2">
+        <a:scrgbClr r="0" g="0" b="0"/>
+      </a:lnRef>
+      <a:fillRef idx="1">
+        <a:scrgbClr r="0" g="0" b="0"/>
+      </a:fillRef>
+      <a:effectRef idx="0">
+        <a:scrgbClr r="0" g="0" b="0"/>
+      </a:effectRef>
+      <a:fontRef idx="minor"/>
+    </dgm:style>
+  </dgm:styleLbl>
+  <dgm:styleLbl name="fgAcc3">
+    <dgm:scene3d>
+      <a:camera prst="orthographicFront"/>
+      <a:lightRig rig="threePt" dir="t"/>
+    </dgm:scene3d>
+    <dgm:sp3d/>
+    <dgm:txPr/>
+    <dgm:style>
+      <a:lnRef idx="2">
+        <a:scrgbClr r="0" g="0" b="0"/>
+      </a:lnRef>
+      <a:fillRef idx="1">
+        <a:scrgbClr r="0" g="0" b="0"/>
+      </a:fillRef>
+      <a:effectRef idx="0">
+        <a:scrgbClr r="0" g="0" b="0"/>
+      </a:effectRef>
+      <a:fontRef idx="minor"/>
+    </dgm:style>
+  </dgm:styleLbl>
+  <dgm:styleLbl name="fgAcc4">
+    <dgm:scene3d>
+      <a:camera prst="orthographicFront"/>
+      <a:lightRig rig="threePt" dir="t"/>
+    </dgm:scene3d>
+    <dgm:sp3d/>
+    <dgm:txPr/>
+    <dgm:style>
+      <a:lnRef idx="2">
+        <a:scrgbClr r="0" g="0" b="0"/>
+      </a:lnRef>
+      <a:fillRef idx="1">
+        <a:scrgbClr r="0" g="0" b="0"/>
+      </a:fillRef>
+      <a:effectRef idx="0">
+        <a:scrgbClr r="0" g="0" b="0"/>
+      </a:effectRef>
+      <a:fontRef idx="minor"/>
+    </dgm:style>
+  </dgm:styleLbl>
+  <dgm:styleLbl name="bgShp">
+    <dgm:scene3d>
+      <a:camera prst="orthographicFront"/>
+      <a:lightRig rig="threePt" dir="t"/>
+    </dgm:scene3d>
+    <dgm:sp3d/>
+    <dgm:txPr/>
+    <dgm:style>
+      <a:lnRef idx="0">
+        <a:scrgbClr r="0" g="0" b="0"/>
+      </a:lnRef>
+      <a:fillRef idx="1">
+        <a:scrgbClr r="0" g="0" b="0"/>
+      </a:fillRef>
+      <a:effectRef idx="0">
+        <a:scrgbClr r="0" g="0" b="0"/>
+      </a:effectRef>
+      <a:fontRef idx="minor"/>
+    </dgm:style>
+  </dgm:styleLbl>
+  <dgm:styleLbl name="dkBgShp">
+    <dgm:scene3d>
+      <a:camera prst="orthographicFront"/>
+      <a:lightRig rig="threePt" dir="t"/>
+    </dgm:scene3d>
+    <dgm:sp3d/>
+    <dgm:txPr/>
+    <dgm:style>
+      <a:lnRef idx="0">
+        <a:scrgbClr r="0" g="0" b="0"/>
+      </a:lnRef>
+      <a:fillRef idx="1">
+        <a:scrgbClr r="0" g="0" b="0"/>
+      </a:fillRef>
+      <a:effectRef idx="0">
+        <a:scrgbClr r="0" g="0" b="0"/>
+      </a:effectRef>
+      <a:fontRef idx="minor"/>
+    </dgm:style>
+  </dgm:styleLbl>
+  <dgm:styleLbl name="trBgShp">
+    <dgm:scene3d>
+      <a:camera prst="orthographicFront"/>
+      <a:lightRig rig="threePt" dir="t"/>
+    </dgm:scene3d>
+    <dgm:sp3d/>
+    <dgm:txPr/>
+    <dgm:style>
+      <a:lnRef idx="0">
+        <a:scrgbClr r="0" g="0" b="0"/>
+      </a:lnRef>
+      <a:fillRef idx="1">
+        <a:scrgbClr r="0" g="0" b="0"/>
+      </a:fillRef>
+      <a:effectRef idx="0">
+        <a:scrgbClr r="0" g="0" b="0"/>
+      </a:effectRef>
+      <a:fontRef idx="minor"/>
+    </dgm:style>
+  </dgm:styleLbl>
+  <dgm:styleLbl name="fgShp">
+    <dgm:scene3d>
+      <a:camera prst="orthographicFront"/>
+      <a:lightRig rig="threePt" dir="t"/>
+    </dgm:scene3d>
+    <dgm:sp3d/>
+    <dgm:txPr/>
+    <dgm:style>
+      <a:lnRef idx="2">
+        <a:scrgbClr r="0" g="0" b="0"/>
+      </a:lnRef>
+      <a:fillRef idx="1">
+        <a:scrgbClr r="0" g="0" b="0"/>
+      </a:fillRef>
+      <a:effectRef idx="0">
+        <a:scrgbClr r="0" g="0" b="0"/>
+      </a:effectRef>
+      <a:fontRef idx="minor"/>
+    </dgm:style>
+  </dgm:styleLbl>
+  <dgm:styleLbl name="revTx">
+    <dgm:scene3d>
+      <a:camera prst="orthographicFront"/>
+      <a:lightRig rig="threePt" dir="t"/>
+    </dgm:scene3d>
+    <dgm:sp3d/>
+    <dgm:txPr/>
+    <dgm:style>
+      <a:lnRef idx="0">
+        <a:scrgbClr r="0" g="0" b="0"/>
+      </a:lnRef>
+      <a:fillRef idx="0">
+        <a:scrgbClr r="0" g="0" b="0"/>
+      </a:fillRef>
+      <a:effectRef idx="0">
+        <a:scrgbClr r="0" g="0" b="0"/>
+      </a:effectRef>
+      <a:fontRef idx="minor"/>
+    </dgm:style>
+  </dgm:styleLbl>
+</dgm:styleDef>
+</file>
+
 <file path=word/glossary/document.xml><?xml version="1.0" encoding="utf-8"?>
 <w:glossaryDocument xmlns:wpc="http://schemas.microsoft.com/office/word/2010/wordprocessingCanvas" xmlns:cx="http://schemas.microsoft.com/office/drawing/2014/chartex" xmlns:cx1="http://schemas.microsoft.com/office/drawing/2015/9/8/chartex" xmlns:cx2="http://schemas.microsoft.com/office/drawing/2015/10/21/chartex" xmlns:cx3="http://schemas.microsoft.com/office/drawing/2016/5/9/chartex" xmlns:cx4="http://schemas.microsoft.com/office/drawing/2016/5/10/chartex" xmlns:cx5="http://schemas.microsoft.com/office/drawing/2016/5/11/chartex" xmlns:cx6="http://schemas.microsoft.com/office/drawing/2016/5/12/chartex" xmlns:cx7="http://schemas.microsoft.com/office/drawing/2016/5/13/chartex" xmlns:cx8="http://schemas.microsoft.com/office/drawing/2016/5/14/chartex" xmlns:mc="http://schemas.openxmlformats.org/markup-compatibility/2006" xmlns:aink="http://schemas.microsoft.com/office/drawing/2016/ink" xmlns:am3d="http://schemas.microsoft.com/office/drawing/2017/model3d" xmlns:o="urn:schemas-microsoft-com:office:office" xmlns:r="http://schemas.openxmlformats.org/officeDocument/2006/relationships" xmlns:m="http://schemas.openxmlformats.org/officeDocument/2006/math" xmlns:v="urn:schemas-microsoft-com:vml" xmlns:wp14="http://schemas.microsoft.com/office/word/2010/wordprocessingDrawing" xmlns:wp="http://schemas.openxmlformats.org/drawingml/2006/wordprocessingDrawing" xmlns:w10="urn:schemas-microsoft-com:office:word" xmlns:w="http://schemas.openxmlformats.org/wordprocessingml/2006/main" xmlns:w14="http://schemas.microsoft.com/office/word/2010/wordml" xmlns:w15="http://schemas.microsoft.com/office/word/2012/wordml" xmlns:w16cex="http://schemas.microsoft.com/office/word/2018/wordml/cex" xmlns:w16cid="http://schemas.microsoft.com/office/word/2016/wordml/cid" xmlns:w16="http://schemas.microsoft.com/office/word/2018/wordml" xmlns:w16se="http://schemas.microsoft.com/office/word/2015/wordml/symex" xmlns:wpg="http://schemas.microsoft.com/office/word/2010/wordprocessingGroup" xmlns:wpi="http://schemas.microsoft.com/office/word/2010/wordprocessingInk" xmlns:wne="http://schemas.microsoft.com/office/word/2006/wordml" xmlns:wps="http://schemas.microsoft.com/office/word/2010/wordprocessingShape" mc:Ignorable="w14 w15 w16se w16cid w16 w16cex wp14">
   <w:docParts>
@@ -4690,8 +7544,8 @@
   </w:compat>
   <w:rsids>
     <w:rsidRoot w:val="00DB6B6C"/>
+    <w:rsid w:val="00161190"/>
     <w:rsid w:val="004240E3"/>
-    <w:rsid w:val="00496028"/>
     <w:rsid w:val="00DB6B6C"/>
   </w:rsids>
   <m:mathPr>

</xml_diff>